<commit_message>
Ein paar Korrekturen gemacht
</commit_message>
<xml_diff>
--- a/Documents/Analyse/Anwendungsfälle rh/Anwendungsfälle_hoepprem.docx
+++ b/Documents/Analyse/Anwendungsfälle rh/Anwendungsfälle_hoepprem.docx
@@ -1,10 +1,10 @@
 
 <file path=word/document.xml><?xml version="1.0" encoding="utf-8"?>
-<w:document xmlns:wpc="http://schemas.microsoft.com/office/word/2010/wordprocessingCanvas" xmlns:mc="http://schemas.openxmlformats.org/markup-compatibility/2006" xmlns:o="urn:schemas-microsoft-com:office:office" xmlns:r="http://schemas.openxmlformats.org/officeDocument/2006/relationships" xmlns:m="http://schemas.openxmlformats.org/officeDocument/2006/math" xmlns:v="urn:schemas-microsoft-com:vml" xmlns:wp14="http://schemas.microsoft.com/office/word/2010/wordprocessingDrawing" xmlns:wp="http://schemas.openxmlformats.org/drawingml/2006/wordprocessingDrawing" xmlns:w10="urn:schemas-microsoft-com:office:word" xmlns:w="http://schemas.openxmlformats.org/wordprocessingml/2006/main" xmlns:w14="http://schemas.microsoft.com/office/word/2010/wordml" xmlns:wpg="http://schemas.microsoft.com/office/word/2010/wordprocessingGroup" xmlns:wpi="http://schemas.microsoft.com/office/word/2010/wordprocessingInk" xmlns:wne="http://schemas.microsoft.com/office/word/2006/wordml" xmlns:wps="http://schemas.microsoft.com/office/word/2010/wordprocessingShape" mc:Ignorable="w14 wp14">
+<w:document xmlns:wpc="http://schemas.microsoft.com/office/word/2010/wordprocessingCanvas" xmlns:mc="http://schemas.openxmlformats.org/markup-compatibility/2006" xmlns:o="urn:schemas-microsoft-com:office:office" xmlns:r="http://schemas.openxmlformats.org/officeDocument/2006/relationships" xmlns:m="http://schemas.openxmlformats.org/officeDocument/2006/math" xmlns:v="urn:schemas-microsoft-com:vml" xmlns:wp14="http://schemas.microsoft.com/office/word/2010/wordprocessingDrawing" xmlns:wp="http://schemas.openxmlformats.org/drawingml/2006/wordprocessingDrawing" xmlns:w10="urn:schemas-microsoft-com:office:word" xmlns:w="http://schemas.openxmlformats.org/wordprocessingml/2006/main" xmlns:w14="http://schemas.microsoft.com/office/word/2010/wordml" xmlns:w15="http://schemas.microsoft.com/office/word/2012/wordml" xmlns:wpg="http://schemas.microsoft.com/office/word/2010/wordprocessingGroup" xmlns:wpi="http://schemas.microsoft.com/office/word/2010/wordprocessingInk" xmlns:wne="http://schemas.microsoft.com/office/word/2006/wordml" xmlns:wps="http://schemas.microsoft.com/office/word/2010/wordprocessingShape" mc:Ignorable="w14 w15 wp14">
   <w:body>
     <w:p>
       <w:pPr>
-        <w:pStyle w:val="Title"/>
+        <w:pStyle w:val="Titel"/>
       </w:pPr>
       <w:r>
         <w:t>Anwendungsfälle</w:t>
@@ -12,7 +12,7 @@
     </w:p>
     <w:p>
       <w:pPr>
-        <w:pStyle w:val="Heading1"/>
+        <w:pStyle w:val="berschrift1"/>
       </w:pPr>
       <w:r>
         <w:t>Karriere-</w:t>
@@ -163,7 +163,13 @@
         <w:t xml:space="preserve">1. </w:t>
       </w:r>
       <w:r>
-        <w:t xml:space="preserve">Der Spieler kann den Karriere-Modus mit Level Freischaltung direkt im Menü des Spiels starten. Als erstes erscheint eine Übersicht der verschiedenen Levels und Level-Stufen. </w:t>
+        <w:t>Der Spieler kann den Karriere-Modus mit Level</w:t>
+      </w:r>
+      <w:r>
+        <w:t>-</w:t>
+      </w:r>
+      <w:r>
+        <w:t xml:space="preserve">Freischaltung direkt im Menü des Spiels starten. Als erstes erscheint eine Übersicht der verschiedenen Levels und Level-Stufen. </w:t>
       </w:r>
     </w:p>
     <w:p>
@@ -206,7 +212,25 @@
         <w:t>Wählt der Spieler ein Level aus wird das Spiel gestartet. In jedem Level sind die Schiffsgrösse sowie die Container-Zusammensetzung auf dem Zug vordefiniert. Der Spieler muss die Container</w:t>
       </w:r>
       <w:r>
-        <w:t xml:space="preserve"> der Reihe nach so auf dem Frachtschiff verteilen, das die Ladung gewichtsmässig sowie volumenmässig möglichst gleichmässig verteilt ist. Sind alle Container verladen, fährt das Schiff los.</w:t>
+        <w:t xml:space="preserve"> der Reihe nach so auf dem Frachtschiff verteilen, das</w:t>
+      </w:r>
+      <w:r>
+        <w:t>s</w:t>
+      </w:r>
+      <w:r>
+        <w:t xml:space="preserve"> die Ladung gewichts</w:t>
+      </w:r>
+      <w:r>
+        <w:t>-</w:t>
+      </w:r>
+      <w:r>
+        <w:t xml:space="preserve"> sowie volumenmässig möglichst gleich</w:t>
+      </w:r>
+      <w:r>
+        <w:t>förmig</w:t>
+      </w:r>
+      <w:r>
+        <w:t xml:space="preserve"> verteilt ist. Sind alle Container verladen, fährt das Schiff los.</w:t>
       </w:r>
     </w:p>
     <w:p>
@@ -236,6 +260,11 @@
       </w:r>
       <w:r>
         <w:tab/>
+      </w:r>
+      <w:r>
+        <w:t xml:space="preserve">4a. </w:t>
+      </w:r>
+      <w:r>
         <w:t>Wurden die Container während des Spiels nicht genügend gleichmässig auf dem Frachtschiff verteilt kann das Schiff kentern oder auseinanderbrechen. Passiert dies, ist das Spiel beendet und der Level ist nicht erfolgreich abgeschlossen.</w:t>
       </w:r>
     </w:p>
@@ -245,7 +274,26 @@
       </w:pPr>
       <w:r>
         <w:tab/>
-        <w:t>Werden die Container während des Spiels zu langsam verladen können Container verloren gehen, dies passiert wenn sie auf dem Zug den rechten Bildschirmrand erreichen. Gehen mehr als zwei Container aus zeitlichen Gründen verloren, ist das Spiel beendet und der Level wurde nicht erfolgreich abgeschlossen.</w:t>
+      </w:r>
+      <w:r>
+        <w:t>3</w:t>
+      </w:r>
+      <w:r>
+        <w:t>a</w:t>
+      </w:r>
+      <w:r>
+        <w:t>.</w:t>
+      </w:r>
+      <w:r>
+        <w:t xml:space="preserve"> </w:t>
+      </w:r>
+      <w:r>
+        <w:t>Werden die Container während des Spiels zu langsam verladen können Container verloren gehen, dies passiert wenn sie auf dem Zug den rechten Bildschirmrand erreichen. Gehen mehr als zwei Container aus zeitlichen Gründen verloren, ist das Spiel beendet und der Le</w:t>
+      </w:r>
+      <w:bookmarkStart w:id="0" w:name="_GoBack"/>
+      <w:bookmarkEnd w:id="0"/>
+      <w:r>
+        <w:t>vel wurde nicht erfolgreich abgeschlossen.</w:t>
       </w:r>
     </w:p>
     <w:p>
@@ -263,8 +311,6 @@
         <w:br/>
         <w:t>Die Bedienung erfolgt über Touch-Eingaben.</w:t>
       </w:r>
-      <w:bookmarkStart w:id="0" w:name="_GoBack"/>
-      <w:bookmarkEnd w:id="0"/>
     </w:p>
     <w:p>
       <w:pPr>
@@ -292,7 +338,7 @@
     </w:p>
     <w:p>
       <w:pPr>
-        <w:pStyle w:val="Heading1"/>
+        <w:pStyle w:val="berschrift1"/>
       </w:pPr>
       <w:r>
         <w:t>Handicap-</w:t>
@@ -361,7 +407,7 @@
     </w:p>
     <w:p>
       <w:pPr>
-        <w:pStyle w:val="Heading1"/>
+        <w:pStyle w:val="berschrift1"/>
       </w:pPr>
       <w:r>
         <w:t>Unendliches Spiel (</w:t>
@@ -385,12 +431,12 @@
     </w:p>
     <w:p>
       <w:pPr>
-        <w:pStyle w:val="Heading1"/>
-      </w:pPr>
-    </w:p>
-    <w:p>
-      <w:pPr>
-        <w:pStyle w:val="Heading1"/>
+        <w:pStyle w:val="berschrift1"/>
+      </w:pPr>
+    </w:p>
+    <w:p>
+      <w:pPr>
+        <w:pStyle w:val="berschrift1"/>
       </w:pPr>
       <w:r>
         <w:t>Anwendungsfalldiagramm</w:t>
@@ -399,13 +445,13 @@
     <w:p/>
     <w:p>
       <w:pPr>
-        <w:pStyle w:val="Heading1"/>
+        <w:pStyle w:val="berschrift1"/>
       </w:pPr>
       <w:r>
         <w:rPr>
           <w:noProof/>
         </w:rPr>
-        <w:pict>
+        <w:object w:dxaOrig="1440" w:dyaOrig="1440">
           <v:shapetype id="_x0000_t75" coordsize="21600,21600" o:spt="75" o:preferrelative="t" path="m@4@5l@4@11@9@11@9@5xe" filled="f" stroked="f">
             <v:stroke joinstyle="miter"/>
             <v:formulas>
@@ -429,28 +475,28 @@
             <v:imagedata r:id="rId7" o:title=""/>
             <w10:wrap type="square"/>
           </v:shape>
-          <o:OLEObject Type="Embed" ProgID="Visio.Drawing.15" ShapeID="_x0000_s1027" DrawAspect="Content" ObjectID="_1474098903" r:id="rId8"/>
-        </w:pict>
-      </w:r>
-    </w:p>
-    <w:p>
-      <w:pPr>
-        <w:pStyle w:val="Heading1"/>
-      </w:pPr>
-    </w:p>
-    <w:p>
-      <w:pPr>
-        <w:pStyle w:val="Heading1"/>
-      </w:pPr>
-    </w:p>
-    <w:p>
-      <w:pPr>
-        <w:pStyle w:val="Heading1"/>
-      </w:pPr>
-    </w:p>
-    <w:p>
-      <w:pPr>
-        <w:pStyle w:val="Heading1"/>
+          <o:OLEObject Type="Embed" ProgID="Visio.Drawing.15" ShapeID="_x0000_s1027" DrawAspect="Content" ObjectID="_1474122356" r:id="rId8"/>
+        </w:object>
+      </w:r>
+    </w:p>
+    <w:p>
+      <w:pPr>
+        <w:pStyle w:val="berschrift1"/>
+      </w:pPr>
+    </w:p>
+    <w:p>
+      <w:pPr>
+        <w:pStyle w:val="berschrift1"/>
+      </w:pPr>
+    </w:p>
+    <w:p>
+      <w:pPr>
+        <w:pStyle w:val="berschrift1"/>
+      </w:pPr>
+    </w:p>
+    <w:p>
+      <w:pPr>
+        <w:pStyle w:val="berschrift1"/>
       </w:pPr>
       <w:r>
         <w:br w:type="page"/>
@@ -458,7 +504,7 @@
     </w:p>
     <w:p>
       <w:pPr>
-        <w:pStyle w:val="Heading1"/>
+        <w:pStyle w:val="berschrift1"/>
       </w:pPr>
       <w:r>
         <w:lastRenderedPageBreak/>
@@ -471,42 +517,42 @@
         <w:rPr>
           <w:noProof/>
         </w:rPr>
-        <w:pict>
+        <w:object w:dxaOrig="1440" w:dyaOrig="1440">
           <v:shape id="_x0000_s1028" type="#_x0000_t75" style="position:absolute;margin-left:57.05pt;margin-top:20.4pt;width:344.4pt;height:491.1pt;z-index:251661312;mso-position-horizontal-relative:text;mso-position-vertical-relative:text">
             <v:imagedata r:id="rId9" o:title=""/>
             <w10:wrap type="square"/>
           </v:shape>
-          <o:OLEObject Type="Embed" ProgID="Visio.Drawing.15" ShapeID="_x0000_s1028" DrawAspect="Content" ObjectID="_1474098904" r:id="rId10"/>
-        </w:pict>
-      </w:r>
-    </w:p>
-    <w:p/>
-    <w:p/>
-    <w:p/>
-    <w:p/>
-    <w:p/>
-    <w:p/>
-    <w:p/>
-    <w:p/>
-    <w:p/>
-    <w:p/>
-    <w:p/>
-    <w:p/>
-    <w:p/>
-    <w:p/>
-    <w:p/>
-    <w:p/>
-    <w:p/>
-    <w:p/>
-    <w:p/>
-    <w:p/>
-    <w:p/>
-    <w:p/>
-    <w:p/>
-    <w:p/>
-    <w:p>
-      <w:pPr>
-        <w:pStyle w:val="Heading1"/>
+          <o:OLEObject Type="Embed" ProgID="Visio.Drawing.15" ShapeID="_x0000_s1028" DrawAspect="Content" ObjectID="_1474122357" r:id="rId10"/>
+        </w:object>
+      </w:r>
+    </w:p>
+    <w:p/>
+    <w:p/>
+    <w:p/>
+    <w:p/>
+    <w:p/>
+    <w:p/>
+    <w:p/>
+    <w:p/>
+    <w:p/>
+    <w:p/>
+    <w:p/>
+    <w:p/>
+    <w:p/>
+    <w:p/>
+    <w:p/>
+    <w:p/>
+    <w:p/>
+    <w:p/>
+    <w:p/>
+    <w:p/>
+    <w:p/>
+    <w:p/>
+    <w:p/>
+    <w:p/>
+    <w:p>
+      <w:pPr>
+        <w:pStyle w:val="berschrift1"/>
       </w:pPr>
       <w:r>
         <w:lastRenderedPageBreak/>
@@ -858,7 +904,7 @@
     </w:p>
     <w:p>
       <w:pPr>
-        <w:pStyle w:val="Heading1"/>
+        <w:pStyle w:val="berschrift1"/>
       </w:pPr>
       <w:r>
         <w:br w:type="page"/>
@@ -866,7 +912,7 @@
     </w:p>
     <w:p>
       <w:pPr>
-        <w:pStyle w:val="Heading1"/>
+        <w:pStyle w:val="berschrift1"/>
       </w:pPr>
       <w:r>
         <w:lastRenderedPageBreak/>
@@ -887,7 +933,7 @@
 </file>
 
 <file path=word/endnotes.xml><?xml version="1.0" encoding="utf-8"?>
-<w:endnotes xmlns:wpc="http://schemas.microsoft.com/office/word/2010/wordprocessingCanvas" xmlns:mc="http://schemas.openxmlformats.org/markup-compatibility/2006" xmlns:o="urn:schemas-microsoft-com:office:office" xmlns:r="http://schemas.openxmlformats.org/officeDocument/2006/relationships" xmlns:m="http://schemas.openxmlformats.org/officeDocument/2006/math" xmlns:v="urn:schemas-microsoft-com:vml" xmlns:wp14="http://schemas.microsoft.com/office/word/2010/wordprocessingDrawing" xmlns:wp="http://schemas.openxmlformats.org/drawingml/2006/wordprocessingDrawing" xmlns:w10="urn:schemas-microsoft-com:office:word" xmlns:w="http://schemas.openxmlformats.org/wordprocessingml/2006/main" xmlns:w14="http://schemas.microsoft.com/office/word/2010/wordml" xmlns:wpg="http://schemas.microsoft.com/office/word/2010/wordprocessingGroup" xmlns:wpi="http://schemas.microsoft.com/office/word/2010/wordprocessingInk" xmlns:wne="http://schemas.microsoft.com/office/word/2006/wordml" xmlns:wps="http://schemas.microsoft.com/office/word/2010/wordprocessingShape" mc:Ignorable="w14 wp14">
+<w:endnotes xmlns:wpc="http://schemas.microsoft.com/office/word/2010/wordprocessingCanvas" xmlns:mc="http://schemas.openxmlformats.org/markup-compatibility/2006" xmlns:o="urn:schemas-microsoft-com:office:office" xmlns:r="http://schemas.openxmlformats.org/officeDocument/2006/relationships" xmlns:m="http://schemas.openxmlformats.org/officeDocument/2006/math" xmlns:v="urn:schemas-microsoft-com:vml" xmlns:wp14="http://schemas.microsoft.com/office/word/2010/wordprocessingDrawing" xmlns:wp="http://schemas.openxmlformats.org/drawingml/2006/wordprocessingDrawing" xmlns:w10="urn:schemas-microsoft-com:office:word" xmlns:w="http://schemas.openxmlformats.org/wordprocessingml/2006/main" xmlns:w14="http://schemas.microsoft.com/office/word/2010/wordml" xmlns:w15="http://schemas.microsoft.com/office/word/2012/wordml" xmlns:wpg="http://schemas.microsoft.com/office/word/2010/wordprocessingGroup" xmlns:wpi="http://schemas.microsoft.com/office/word/2010/wordprocessingInk" xmlns:wne="http://schemas.microsoft.com/office/word/2006/wordml" xmlns:wps="http://schemas.microsoft.com/office/word/2010/wordprocessingShape" mc:Ignorable="w14 w15 wp14">
   <w:endnote w:type="separator" w:id="-1">
     <w:p>
       <w:pPr>
@@ -912,10 +958,10 @@
 </file>
 
 <file path=word/footer1.xml><?xml version="1.0" encoding="utf-8"?>
-<w:ftr xmlns:wpc="http://schemas.microsoft.com/office/word/2010/wordprocessingCanvas" xmlns:mc="http://schemas.openxmlformats.org/markup-compatibility/2006" xmlns:o="urn:schemas-microsoft-com:office:office" xmlns:r="http://schemas.openxmlformats.org/officeDocument/2006/relationships" xmlns:m="http://schemas.openxmlformats.org/officeDocument/2006/math" xmlns:v="urn:schemas-microsoft-com:vml" xmlns:wp14="http://schemas.microsoft.com/office/word/2010/wordprocessingDrawing" xmlns:wp="http://schemas.openxmlformats.org/drawingml/2006/wordprocessingDrawing" xmlns:w10="urn:schemas-microsoft-com:office:word" xmlns:w="http://schemas.openxmlformats.org/wordprocessingml/2006/main" xmlns:w14="http://schemas.microsoft.com/office/word/2010/wordml" xmlns:wpg="http://schemas.microsoft.com/office/word/2010/wordprocessingGroup" xmlns:wpi="http://schemas.microsoft.com/office/word/2010/wordprocessingInk" xmlns:wne="http://schemas.microsoft.com/office/word/2006/wordml" xmlns:wps="http://schemas.microsoft.com/office/word/2010/wordprocessingShape" mc:Ignorable="w14 wp14">
+<w:ftr xmlns:wpc="http://schemas.microsoft.com/office/word/2010/wordprocessingCanvas" xmlns:mc="http://schemas.openxmlformats.org/markup-compatibility/2006" xmlns:o="urn:schemas-microsoft-com:office:office" xmlns:r="http://schemas.openxmlformats.org/officeDocument/2006/relationships" xmlns:m="http://schemas.openxmlformats.org/officeDocument/2006/math" xmlns:v="urn:schemas-microsoft-com:vml" xmlns:wp14="http://schemas.microsoft.com/office/word/2010/wordprocessingDrawing" xmlns:wp="http://schemas.openxmlformats.org/drawingml/2006/wordprocessingDrawing" xmlns:w10="urn:schemas-microsoft-com:office:word" xmlns:w="http://schemas.openxmlformats.org/wordprocessingml/2006/main" xmlns:w14="http://schemas.microsoft.com/office/word/2010/wordml" xmlns:w15="http://schemas.microsoft.com/office/word/2012/wordml" xmlns:wpg="http://schemas.microsoft.com/office/word/2010/wordprocessingGroup" xmlns:wpi="http://schemas.microsoft.com/office/word/2010/wordprocessingInk" xmlns:wne="http://schemas.microsoft.com/office/word/2006/wordml" xmlns:wps="http://schemas.microsoft.com/office/word/2010/wordprocessingShape" mc:Ignorable="w14 w15 wp14">
   <w:p>
     <w:pPr>
-      <w:pStyle w:val="Footer"/>
+      <w:pStyle w:val="Fuzeile"/>
     </w:pPr>
     <w:r>
       <w:tab/>
@@ -944,33 +990,20 @@
     <w:r>
       <w:t>/</w:t>
     </w:r>
-    <w:r>
-      <w:fldChar w:fldCharType="begin"/>
-    </w:r>
-    <w:r>
-      <w:instrText xml:space="preserve"> NUMPAGES   \* MERGEFORMAT </w:instrText>
-    </w:r>
-    <w:r>
-      <w:fldChar w:fldCharType="separate"/>
-    </w:r>
-    <w:r>
-      <w:rPr>
-        <w:noProof/>
-      </w:rPr>
-      <w:t>6</w:t>
-    </w:r>
-    <w:r>
-      <w:rPr>
-        <w:noProof/>
-      </w:rPr>
-      <w:fldChar w:fldCharType="end"/>
-    </w:r>
+    <w:fldSimple w:instr=" NUMPAGES   \* MERGEFORMAT ">
+      <w:r>
+        <w:rPr>
+          <w:noProof/>
+        </w:rPr>
+        <w:t>6</w:t>
+      </w:r>
+    </w:fldSimple>
   </w:p>
 </w:ftr>
 </file>
 
 <file path=word/footnotes.xml><?xml version="1.0" encoding="utf-8"?>
-<w:footnotes xmlns:wpc="http://schemas.microsoft.com/office/word/2010/wordprocessingCanvas" xmlns:mc="http://schemas.openxmlformats.org/markup-compatibility/2006" xmlns:o="urn:schemas-microsoft-com:office:office" xmlns:r="http://schemas.openxmlformats.org/officeDocument/2006/relationships" xmlns:m="http://schemas.openxmlformats.org/officeDocument/2006/math" xmlns:v="urn:schemas-microsoft-com:vml" xmlns:wp14="http://schemas.microsoft.com/office/word/2010/wordprocessingDrawing" xmlns:wp="http://schemas.openxmlformats.org/drawingml/2006/wordprocessingDrawing" xmlns:w10="urn:schemas-microsoft-com:office:word" xmlns:w="http://schemas.openxmlformats.org/wordprocessingml/2006/main" xmlns:w14="http://schemas.microsoft.com/office/word/2010/wordml" xmlns:wpg="http://schemas.microsoft.com/office/word/2010/wordprocessingGroup" xmlns:wpi="http://schemas.microsoft.com/office/word/2010/wordprocessingInk" xmlns:wne="http://schemas.microsoft.com/office/word/2006/wordml" xmlns:wps="http://schemas.microsoft.com/office/word/2010/wordprocessingShape" mc:Ignorable="w14 wp14">
+<w:footnotes xmlns:wpc="http://schemas.microsoft.com/office/word/2010/wordprocessingCanvas" xmlns:mc="http://schemas.openxmlformats.org/markup-compatibility/2006" xmlns:o="urn:schemas-microsoft-com:office:office" xmlns:r="http://schemas.openxmlformats.org/officeDocument/2006/relationships" xmlns:m="http://schemas.openxmlformats.org/officeDocument/2006/math" xmlns:v="urn:schemas-microsoft-com:vml" xmlns:wp14="http://schemas.microsoft.com/office/word/2010/wordprocessingDrawing" xmlns:wp="http://schemas.openxmlformats.org/drawingml/2006/wordprocessingDrawing" xmlns:w10="urn:schemas-microsoft-com:office:word" xmlns:w="http://schemas.openxmlformats.org/wordprocessingml/2006/main" xmlns:w14="http://schemas.microsoft.com/office/word/2010/wordml" xmlns:w15="http://schemas.microsoft.com/office/word/2012/wordml" xmlns:wpg="http://schemas.microsoft.com/office/word/2010/wordprocessingGroup" xmlns:wpi="http://schemas.microsoft.com/office/word/2010/wordprocessingInk" xmlns:wne="http://schemas.microsoft.com/office/word/2006/wordml" xmlns:wps="http://schemas.microsoft.com/office/word/2010/wordprocessingShape" mc:Ignorable="w14 w15 wp14">
   <w:footnote w:type="separator" w:id="-1">
     <w:p>
       <w:pPr>
@@ -995,10 +1028,10 @@
 </file>
 
 <file path=word/header1.xml><?xml version="1.0" encoding="utf-8"?>
-<w:hdr xmlns:wpc="http://schemas.microsoft.com/office/word/2010/wordprocessingCanvas" xmlns:mc="http://schemas.openxmlformats.org/markup-compatibility/2006" xmlns:o="urn:schemas-microsoft-com:office:office" xmlns:r="http://schemas.openxmlformats.org/officeDocument/2006/relationships" xmlns:m="http://schemas.openxmlformats.org/officeDocument/2006/math" xmlns:v="urn:schemas-microsoft-com:vml" xmlns:wp14="http://schemas.microsoft.com/office/word/2010/wordprocessingDrawing" xmlns:wp="http://schemas.openxmlformats.org/drawingml/2006/wordprocessingDrawing" xmlns:w10="urn:schemas-microsoft-com:office:word" xmlns:w="http://schemas.openxmlformats.org/wordprocessingml/2006/main" xmlns:w14="http://schemas.microsoft.com/office/word/2010/wordml" xmlns:wpg="http://schemas.microsoft.com/office/word/2010/wordprocessingGroup" xmlns:wpi="http://schemas.microsoft.com/office/word/2010/wordprocessingInk" xmlns:wne="http://schemas.microsoft.com/office/word/2006/wordml" xmlns:wps="http://schemas.microsoft.com/office/word/2010/wordprocessingShape" mc:Ignorable="w14 wp14">
+<w:hdr xmlns:wpc="http://schemas.microsoft.com/office/word/2010/wordprocessingCanvas" xmlns:mc="http://schemas.openxmlformats.org/markup-compatibility/2006" xmlns:o="urn:schemas-microsoft-com:office:office" xmlns:r="http://schemas.openxmlformats.org/officeDocument/2006/relationships" xmlns:m="http://schemas.openxmlformats.org/officeDocument/2006/math" xmlns:v="urn:schemas-microsoft-com:vml" xmlns:wp14="http://schemas.microsoft.com/office/word/2010/wordprocessingDrawing" xmlns:wp="http://schemas.openxmlformats.org/drawingml/2006/wordprocessingDrawing" xmlns:w10="urn:schemas-microsoft-com:office:word" xmlns:w="http://schemas.openxmlformats.org/wordprocessingml/2006/main" xmlns:w14="http://schemas.microsoft.com/office/word/2010/wordml" xmlns:w15="http://schemas.microsoft.com/office/word/2012/wordml" xmlns:wpg="http://schemas.microsoft.com/office/word/2010/wordprocessingGroup" xmlns:wpi="http://schemas.microsoft.com/office/word/2010/wordprocessingInk" xmlns:wne="http://schemas.microsoft.com/office/word/2006/wordml" xmlns:wps="http://schemas.microsoft.com/office/word/2010/wordprocessingShape" mc:Ignorable="w14 w15 wp14">
   <w:p>
     <w:pPr>
-      <w:pStyle w:val="Header"/>
+      <w:pStyle w:val="Kopfzeile"/>
     </w:pPr>
     <w:r>
       <w:t>SWE1_Praktikum_2</w:t>
@@ -1023,7 +1056,7 @@
 </file>
 
 <file path=word/styles.xml><?xml version="1.0" encoding="utf-8"?>
-<w:styles xmlns:mc="http://schemas.openxmlformats.org/markup-compatibility/2006" xmlns:r="http://schemas.openxmlformats.org/officeDocument/2006/relationships" xmlns:w="http://schemas.openxmlformats.org/wordprocessingml/2006/main" xmlns:w14="http://schemas.microsoft.com/office/word/2010/wordml" mc:Ignorable="w14">
+<w:styles xmlns:mc="http://schemas.openxmlformats.org/markup-compatibility/2006" xmlns:r="http://schemas.openxmlformats.org/officeDocument/2006/relationships" xmlns:w="http://schemas.openxmlformats.org/wordprocessingml/2006/main" xmlns:w14="http://schemas.microsoft.com/office/word/2010/wordml" xmlns:w15="http://schemas.microsoft.com/office/word/2012/wordml" mc:Ignorable="w14 w15">
   <w:docDefaults>
     <w:rPrDefault>
       <w:rPr>
@@ -1039,146 +1072,380 @@
       </w:pPr>
     </w:pPrDefault>
   </w:docDefaults>
-  <w:latentStyles w:defLockedState="0" w:defUIPriority="99" w:defSemiHidden="1" w:defUnhideWhenUsed="1" w:defQFormat="0" w:count="267">
-    <w:lsdException w:name="Normal" w:semiHidden="0" w:uiPriority="0" w:unhideWhenUsed="0" w:qFormat="1"/>
-    <w:lsdException w:name="heading 1" w:semiHidden="0" w:uiPriority="9" w:unhideWhenUsed="0" w:qFormat="1"/>
-    <w:lsdException w:name="heading 2" w:uiPriority="9" w:qFormat="1"/>
-    <w:lsdException w:name="heading 3" w:uiPriority="9"/>
-    <w:lsdException w:name="heading 4" w:uiPriority="9"/>
-    <w:lsdException w:name="heading 5" w:uiPriority="9" w:qFormat="1"/>
-    <w:lsdException w:name="heading 6" w:uiPriority="9" w:qFormat="1"/>
-    <w:lsdException w:name="heading 7" w:uiPriority="9" w:qFormat="1"/>
-    <w:lsdException w:name="heading 8" w:uiPriority="9" w:qFormat="1"/>
-    <w:lsdException w:name="heading 9" w:uiPriority="9" w:qFormat="1"/>
-    <w:lsdException w:name="toc 1" w:uiPriority="39"/>
-    <w:lsdException w:name="toc 2" w:uiPriority="39"/>
-    <w:lsdException w:name="toc 3" w:uiPriority="39"/>
-    <w:lsdException w:name="toc 4" w:uiPriority="39"/>
-    <w:lsdException w:name="toc 5" w:uiPriority="39"/>
-    <w:lsdException w:name="toc 6" w:uiPriority="39"/>
-    <w:lsdException w:name="toc 7" w:uiPriority="39"/>
-    <w:lsdException w:name="toc 8" w:uiPriority="39"/>
-    <w:lsdException w:name="toc 9" w:uiPriority="39"/>
-    <w:lsdException w:name="caption" w:uiPriority="35" w:qFormat="1"/>
-    <w:lsdException w:name="Title" w:semiHidden="0" w:uiPriority="10" w:unhideWhenUsed="0" w:qFormat="1"/>
-    <w:lsdException w:name="Default Paragraph Font" w:uiPriority="1"/>
-    <w:lsdException w:name="Subtitle" w:semiHidden="0" w:uiPriority="11" w:unhideWhenUsed="0" w:qFormat="1"/>
-    <w:lsdException w:name="Strong" w:semiHidden="0" w:uiPriority="22" w:unhideWhenUsed="0" w:qFormat="1"/>
-    <w:lsdException w:name="Emphasis" w:semiHidden="0" w:uiPriority="20" w:unhideWhenUsed="0" w:qFormat="1"/>
-    <w:lsdException w:name="Table Grid" w:semiHidden="0" w:uiPriority="59" w:unhideWhenUsed="0"/>
-    <w:lsdException w:name="Placeholder Text" w:unhideWhenUsed="0"/>
-    <w:lsdException w:name="No Spacing" w:semiHidden="0" w:uiPriority="1" w:unhideWhenUsed="0" w:qFormat="1"/>
-    <w:lsdException w:name="Light Shading" w:semiHidden="0" w:uiPriority="60" w:unhideWhenUsed="0"/>
-    <w:lsdException w:name="Light List" w:semiHidden="0" w:uiPriority="61" w:unhideWhenUsed="0"/>
-    <w:lsdException w:name="Light Grid" w:semiHidden="0" w:uiPriority="62" w:unhideWhenUsed="0"/>
-    <w:lsdException w:name="Medium Shading 1" w:semiHidden="0" w:uiPriority="63" w:unhideWhenUsed="0"/>
-    <w:lsdException w:name="Medium Shading 2" w:semiHidden="0" w:uiPriority="64" w:unhideWhenUsed="0"/>
-    <w:lsdException w:name="Medium List 1" w:semiHidden="0" w:uiPriority="65" w:unhideWhenUsed="0"/>
-    <w:lsdException w:name="Medium List 2" w:semiHidden="0" w:uiPriority="66" w:unhideWhenUsed="0"/>
-    <w:lsdException w:name="Medium Grid 1" w:semiHidden="0" w:uiPriority="67" w:unhideWhenUsed="0"/>
-    <w:lsdException w:name="Medium Grid 2" w:semiHidden="0" w:uiPriority="68" w:unhideWhenUsed="0"/>
-    <w:lsdException w:name="Medium Grid 3" w:semiHidden="0" w:uiPriority="69" w:unhideWhenUsed="0"/>
-    <w:lsdException w:name="Dark List" w:semiHidden="0" w:uiPriority="70" w:unhideWhenUsed="0"/>
-    <w:lsdException w:name="Colorful Shading" w:semiHidden="0" w:uiPriority="71" w:unhideWhenUsed="0"/>
-    <w:lsdException w:name="Colorful List" w:semiHidden="0" w:uiPriority="72" w:unhideWhenUsed="0"/>
-    <w:lsdException w:name="Colorful Grid" w:semiHidden="0" w:uiPriority="73" w:unhideWhenUsed="0"/>
-    <w:lsdException w:name="Light Shading Accent 1" w:semiHidden="0" w:uiPriority="60" w:unhideWhenUsed="0"/>
-    <w:lsdException w:name="Light List Accent 1" w:semiHidden="0" w:uiPriority="61" w:unhideWhenUsed="0"/>
-    <w:lsdException w:name="Light Grid Accent 1" w:semiHidden="0" w:uiPriority="62" w:unhideWhenUsed="0"/>
-    <w:lsdException w:name="Medium Shading 1 Accent 1" w:semiHidden="0" w:uiPriority="63" w:unhideWhenUsed="0"/>
-    <w:lsdException w:name="Medium Shading 2 Accent 1" w:semiHidden="0" w:uiPriority="64" w:unhideWhenUsed="0"/>
-    <w:lsdException w:name="Medium List 1 Accent 1" w:semiHidden="0" w:uiPriority="65" w:unhideWhenUsed="0"/>
-    <w:lsdException w:name="Revision" w:unhideWhenUsed="0"/>
-    <w:lsdException w:name="List Paragraph" w:semiHidden="0" w:uiPriority="34" w:unhideWhenUsed="0" w:qFormat="1"/>
-    <w:lsdException w:name="Quote" w:semiHidden="0" w:uiPriority="29" w:unhideWhenUsed="0" w:qFormat="1"/>
-    <w:lsdException w:name="Intense Quote" w:semiHidden="0" w:uiPriority="30" w:unhideWhenUsed="0" w:qFormat="1"/>
-    <w:lsdException w:name="Medium List 2 Accent 1" w:semiHidden="0" w:uiPriority="66" w:unhideWhenUsed="0"/>
-    <w:lsdException w:name="Medium Grid 1 Accent 1" w:semiHidden="0" w:uiPriority="67" w:unhideWhenUsed="0"/>
-    <w:lsdException w:name="Medium Grid 2 Accent 1" w:semiHidden="0" w:uiPriority="68" w:unhideWhenUsed="0"/>
-    <w:lsdException w:name="Medium Grid 3 Accent 1" w:semiHidden="0" w:uiPriority="69" w:unhideWhenUsed="0"/>
-    <w:lsdException w:name="Dark List Accent 1" w:semiHidden="0" w:uiPriority="70" w:unhideWhenUsed="0"/>
-    <w:lsdException w:name="Colorful Shading Accent 1" w:semiHidden="0" w:uiPriority="71" w:unhideWhenUsed="0"/>
-    <w:lsdException w:name="Colorful List Accent 1" w:semiHidden="0" w:uiPriority="72" w:unhideWhenUsed="0"/>
-    <w:lsdException w:name="Colorful Grid Accent 1" w:semiHidden="0" w:uiPriority="73" w:unhideWhenUsed="0"/>
-    <w:lsdException w:name="Light Shading Accent 2" w:semiHidden="0" w:uiPriority="60" w:unhideWhenUsed="0"/>
-    <w:lsdException w:name="Light List Accent 2" w:semiHidden="0" w:uiPriority="61" w:unhideWhenUsed="0"/>
-    <w:lsdException w:name="Light Grid Accent 2" w:semiHidden="0" w:uiPriority="62" w:unhideWhenUsed="0"/>
-    <w:lsdException w:name="Medium Shading 1 Accent 2" w:semiHidden="0" w:uiPriority="63" w:unhideWhenUsed="0"/>
-    <w:lsdException w:name="Medium Shading 2 Accent 2" w:semiHidden="0" w:uiPriority="64" w:unhideWhenUsed="0"/>
-    <w:lsdException w:name="Medium List 1 Accent 2" w:semiHidden="0" w:uiPriority="65" w:unhideWhenUsed="0"/>
-    <w:lsdException w:name="Medium List 2 Accent 2" w:semiHidden="0" w:uiPriority="66" w:unhideWhenUsed="0"/>
-    <w:lsdException w:name="Medium Grid 1 Accent 2" w:semiHidden="0" w:uiPriority="67" w:unhideWhenUsed="0"/>
-    <w:lsdException w:name="Medium Grid 2 Accent 2" w:semiHidden="0" w:uiPriority="68" w:unhideWhenUsed="0"/>
-    <w:lsdException w:name="Medium Grid 3 Accent 2" w:semiHidden="0" w:uiPriority="69" w:unhideWhenUsed="0"/>
-    <w:lsdException w:name="Dark List Accent 2" w:semiHidden="0" w:uiPriority="70" w:unhideWhenUsed="0"/>
-    <w:lsdException w:name="Colorful Shading Accent 2" w:semiHidden="0" w:uiPriority="71" w:unhideWhenUsed="0"/>
-    <w:lsdException w:name="Colorful List Accent 2" w:semiHidden="0" w:uiPriority="72" w:unhideWhenUsed="0"/>
-    <w:lsdException w:name="Colorful Grid Accent 2" w:semiHidden="0" w:uiPriority="73" w:unhideWhenUsed="0"/>
-    <w:lsdException w:name="Light Shading Accent 3" w:semiHidden="0" w:uiPriority="60" w:unhideWhenUsed="0"/>
-    <w:lsdException w:name="Light List Accent 3" w:semiHidden="0" w:uiPriority="61" w:unhideWhenUsed="0"/>
-    <w:lsdException w:name="Light Grid Accent 3" w:semiHidden="0" w:uiPriority="62" w:unhideWhenUsed="0"/>
-    <w:lsdException w:name="Medium Shading 1 Accent 3" w:semiHidden="0" w:uiPriority="63" w:unhideWhenUsed="0"/>
-    <w:lsdException w:name="Medium Shading 2 Accent 3" w:semiHidden="0" w:uiPriority="64" w:unhideWhenUsed="0"/>
-    <w:lsdException w:name="Medium List 1 Accent 3" w:semiHidden="0" w:uiPriority="65" w:unhideWhenUsed="0"/>
-    <w:lsdException w:name="Medium List 2 Accent 3" w:semiHidden="0" w:uiPriority="66" w:unhideWhenUsed="0"/>
-    <w:lsdException w:name="Medium Grid 1 Accent 3" w:semiHidden="0" w:uiPriority="67" w:unhideWhenUsed="0"/>
-    <w:lsdException w:name="Medium Grid 2 Accent 3" w:semiHidden="0" w:uiPriority="68" w:unhideWhenUsed="0"/>
-    <w:lsdException w:name="Medium Grid 3 Accent 3" w:semiHidden="0" w:uiPriority="69" w:unhideWhenUsed="0"/>
-    <w:lsdException w:name="Dark List Accent 3" w:semiHidden="0" w:uiPriority="70" w:unhideWhenUsed="0"/>
-    <w:lsdException w:name="Colorful Shading Accent 3" w:semiHidden="0" w:uiPriority="71" w:unhideWhenUsed="0"/>
-    <w:lsdException w:name="Colorful List Accent 3" w:semiHidden="0" w:uiPriority="72" w:unhideWhenUsed="0"/>
-    <w:lsdException w:name="Colorful Grid Accent 3" w:semiHidden="0" w:uiPriority="73" w:unhideWhenUsed="0"/>
-    <w:lsdException w:name="Light Shading Accent 4" w:semiHidden="0" w:uiPriority="60" w:unhideWhenUsed="0"/>
-    <w:lsdException w:name="Light List Accent 4" w:semiHidden="0" w:uiPriority="61" w:unhideWhenUsed="0"/>
-    <w:lsdException w:name="Light Grid Accent 4" w:semiHidden="0" w:uiPriority="62" w:unhideWhenUsed="0"/>
-    <w:lsdException w:name="Medium Shading 1 Accent 4" w:semiHidden="0" w:uiPriority="63" w:unhideWhenUsed="0"/>
-    <w:lsdException w:name="Medium Shading 2 Accent 4" w:semiHidden="0" w:uiPriority="64" w:unhideWhenUsed="0"/>
-    <w:lsdException w:name="Medium List 1 Accent 4" w:semiHidden="0" w:uiPriority="65" w:unhideWhenUsed="0"/>
-    <w:lsdException w:name="Medium List 2 Accent 4" w:semiHidden="0" w:uiPriority="66" w:unhideWhenUsed="0"/>
-    <w:lsdException w:name="Medium Grid 1 Accent 4" w:semiHidden="0" w:uiPriority="67" w:unhideWhenUsed="0"/>
-    <w:lsdException w:name="Medium Grid 2 Accent 4" w:semiHidden="0" w:uiPriority="68" w:unhideWhenUsed="0"/>
-    <w:lsdException w:name="Medium Grid 3 Accent 4" w:semiHidden="0" w:uiPriority="69" w:unhideWhenUsed="0"/>
-    <w:lsdException w:name="Dark List Accent 4" w:semiHidden="0" w:uiPriority="70" w:unhideWhenUsed="0"/>
-    <w:lsdException w:name="Colorful Shading Accent 4" w:semiHidden="0" w:uiPriority="71" w:unhideWhenUsed="0"/>
-    <w:lsdException w:name="Colorful List Accent 4" w:semiHidden="0" w:uiPriority="72" w:unhideWhenUsed="0"/>
-    <w:lsdException w:name="Colorful Grid Accent 4" w:semiHidden="0" w:uiPriority="73" w:unhideWhenUsed="0"/>
-    <w:lsdException w:name="Light Shading Accent 5" w:semiHidden="0" w:uiPriority="60" w:unhideWhenUsed="0"/>
-    <w:lsdException w:name="Light List Accent 5" w:semiHidden="0" w:uiPriority="61" w:unhideWhenUsed="0"/>
-    <w:lsdException w:name="Light Grid Accent 5" w:semiHidden="0" w:uiPriority="62" w:unhideWhenUsed="0"/>
-    <w:lsdException w:name="Medium Shading 1 Accent 5" w:semiHidden="0" w:uiPriority="63" w:unhideWhenUsed="0"/>
-    <w:lsdException w:name="Medium Shading 2 Accent 5" w:semiHidden="0" w:uiPriority="64" w:unhideWhenUsed="0"/>
-    <w:lsdException w:name="Medium List 1 Accent 5" w:semiHidden="0" w:uiPriority="65" w:unhideWhenUsed="0"/>
-    <w:lsdException w:name="Medium List 2 Accent 5" w:semiHidden="0" w:uiPriority="66" w:unhideWhenUsed="0"/>
-    <w:lsdException w:name="Medium Grid 1 Accent 5" w:semiHidden="0" w:uiPriority="67" w:unhideWhenUsed="0"/>
-    <w:lsdException w:name="Medium Grid 2 Accent 5" w:semiHidden="0" w:uiPriority="68" w:unhideWhenUsed="0"/>
-    <w:lsdException w:name="Medium Grid 3 Accent 5" w:semiHidden="0" w:uiPriority="69" w:unhideWhenUsed="0"/>
-    <w:lsdException w:name="Dark List Accent 5" w:semiHidden="0" w:uiPriority="70" w:unhideWhenUsed="0"/>
-    <w:lsdException w:name="Colorful Shading Accent 5" w:semiHidden="0" w:uiPriority="71" w:unhideWhenUsed="0"/>
-    <w:lsdException w:name="Colorful List Accent 5" w:semiHidden="0" w:uiPriority="72" w:unhideWhenUsed="0"/>
-    <w:lsdException w:name="Colorful Grid Accent 5" w:semiHidden="0" w:uiPriority="73" w:unhideWhenUsed="0"/>
-    <w:lsdException w:name="Light Shading Accent 6" w:semiHidden="0" w:uiPriority="60" w:unhideWhenUsed="0"/>
-    <w:lsdException w:name="Light List Accent 6" w:semiHidden="0" w:uiPriority="61" w:unhideWhenUsed="0"/>
-    <w:lsdException w:name="Light Grid Accent 6" w:semiHidden="0" w:uiPriority="62" w:unhideWhenUsed="0"/>
-    <w:lsdException w:name="Medium Shading 1 Accent 6" w:semiHidden="0" w:uiPriority="63" w:unhideWhenUsed="0"/>
-    <w:lsdException w:name="Medium Shading 2 Accent 6" w:semiHidden="0" w:uiPriority="64" w:unhideWhenUsed="0"/>
-    <w:lsdException w:name="Medium List 1 Accent 6" w:semiHidden="0" w:uiPriority="65" w:unhideWhenUsed="0"/>
-    <w:lsdException w:name="Medium List 2 Accent 6" w:semiHidden="0" w:uiPriority="66" w:unhideWhenUsed="0"/>
-    <w:lsdException w:name="Medium Grid 1 Accent 6" w:semiHidden="0" w:uiPriority="67" w:unhideWhenUsed="0"/>
-    <w:lsdException w:name="Medium Grid 2 Accent 6" w:semiHidden="0" w:uiPriority="68" w:unhideWhenUsed="0"/>
-    <w:lsdException w:name="Medium Grid 3 Accent 6" w:semiHidden="0" w:uiPriority="69" w:unhideWhenUsed="0"/>
-    <w:lsdException w:name="Dark List Accent 6" w:semiHidden="0" w:uiPriority="70" w:unhideWhenUsed="0"/>
-    <w:lsdException w:name="Colorful Shading Accent 6" w:semiHidden="0" w:uiPriority="71" w:unhideWhenUsed="0"/>
-    <w:lsdException w:name="Colorful List Accent 6" w:semiHidden="0" w:uiPriority="72" w:unhideWhenUsed="0"/>
-    <w:lsdException w:name="Colorful Grid Accent 6" w:semiHidden="0" w:uiPriority="73" w:unhideWhenUsed="0"/>
-    <w:lsdException w:name="Subtle Emphasis" w:semiHidden="0" w:uiPriority="19" w:unhideWhenUsed="0" w:qFormat="1"/>
-    <w:lsdException w:name="Intense Emphasis" w:semiHidden="0" w:uiPriority="21" w:unhideWhenUsed="0" w:qFormat="1"/>
-    <w:lsdException w:name="Subtle Reference" w:semiHidden="0" w:uiPriority="31" w:unhideWhenUsed="0" w:qFormat="1"/>
-    <w:lsdException w:name="Intense Reference" w:semiHidden="0" w:uiPriority="32" w:unhideWhenUsed="0" w:qFormat="1"/>
-    <w:lsdException w:name="Book Title" w:semiHidden="0" w:uiPriority="33" w:unhideWhenUsed="0" w:qFormat="1"/>
-    <w:lsdException w:name="Bibliography" w:uiPriority="37"/>
-    <w:lsdException w:name="TOC Heading" w:uiPriority="39" w:qFormat="1"/>
+  <w:latentStyles w:defLockedState="0" w:defUIPriority="99" w:defSemiHidden="0" w:defUnhideWhenUsed="0" w:defQFormat="0" w:count="371">
+    <w:lsdException w:name="Normal" w:uiPriority="0" w:qFormat="1"/>
+    <w:lsdException w:name="heading 1" w:uiPriority="9" w:qFormat="1"/>
+    <w:lsdException w:name="heading 2" w:semiHidden="1" w:uiPriority="9" w:unhideWhenUsed="1" w:qFormat="1"/>
+    <w:lsdException w:name="heading 3" w:semiHidden="1" w:uiPriority="9" w:unhideWhenUsed="1"/>
+    <w:lsdException w:name="heading 4" w:semiHidden="1" w:uiPriority="9" w:unhideWhenUsed="1"/>
+    <w:lsdException w:name="heading 5" w:semiHidden="1" w:uiPriority="9" w:unhideWhenUsed="1" w:qFormat="1"/>
+    <w:lsdException w:name="heading 6" w:semiHidden="1" w:uiPriority="9" w:unhideWhenUsed="1" w:qFormat="1"/>
+    <w:lsdException w:name="heading 7" w:semiHidden="1" w:uiPriority="9" w:unhideWhenUsed="1" w:qFormat="1"/>
+    <w:lsdException w:name="heading 8" w:semiHidden="1" w:uiPriority="9" w:unhideWhenUsed="1" w:qFormat="1"/>
+    <w:lsdException w:name="heading 9" w:semiHidden="1" w:uiPriority="9" w:unhideWhenUsed="1" w:qFormat="1"/>
+    <w:lsdException w:name="index 1" w:semiHidden="1" w:unhideWhenUsed="1"/>
+    <w:lsdException w:name="index 2" w:semiHidden="1" w:unhideWhenUsed="1"/>
+    <w:lsdException w:name="index 3" w:semiHidden="1" w:unhideWhenUsed="1"/>
+    <w:lsdException w:name="index 4" w:semiHidden="1" w:unhideWhenUsed="1"/>
+    <w:lsdException w:name="index 5" w:semiHidden="1" w:unhideWhenUsed="1"/>
+    <w:lsdException w:name="index 6" w:semiHidden="1" w:unhideWhenUsed="1"/>
+    <w:lsdException w:name="index 7" w:semiHidden="1" w:unhideWhenUsed="1"/>
+    <w:lsdException w:name="index 8" w:semiHidden="1" w:unhideWhenUsed="1"/>
+    <w:lsdException w:name="index 9" w:semiHidden="1" w:unhideWhenUsed="1"/>
+    <w:lsdException w:name="toc 1" w:semiHidden="1" w:uiPriority="39" w:unhideWhenUsed="1"/>
+    <w:lsdException w:name="toc 2" w:semiHidden="1" w:uiPriority="39" w:unhideWhenUsed="1"/>
+    <w:lsdException w:name="toc 3" w:semiHidden="1" w:uiPriority="39" w:unhideWhenUsed="1"/>
+    <w:lsdException w:name="toc 4" w:semiHidden="1" w:uiPriority="39" w:unhideWhenUsed="1"/>
+    <w:lsdException w:name="toc 5" w:semiHidden="1" w:uiPriority="39" w:unhideWhenUsed="1"/>
+    <w:lsdException w:name="toc 6" w:semiHidden="1" w:uiPriority="39" w:unhideWhenUsed="1"/>
+    <w:lsdException w:name="toc 7" w:semiHidden="1" w:uiPriority="39" w:unhideWhenUsed="1"/>
+    <w:lsdException w:name="toc 8" w:semiHidden="1" w:uiPriority="39" w:unhideWhenUsed="1"/>
+    <w:lsdException w:name="toc 9" w:semiHidden="1" w:uiPriority="39" w:unhideWhenUsed="1"/>
+    <w:lsdException w:name="Normal Indent" w:semiHidden="1" w:unhideWhenUsed="1"/>
+    <w:lsdException w:name="footnote text" w:semiHidden="1" w:unhideWhenUsed="1"/>
+    <w:lsdException w:name="annotation text" w:semiHidden="1" w:unhideWhenUsed="1"/>
+    <w:lsdException w:name="header" w:semiHidden="1" w:unhideWhenUsed="1"/>
+    <w:lsdException w:name="footer" w:semiHidden="1" w:unhideWhenUsed="1"/>
+    <w:lsdException w:name="index heading" w:semiHidden="1" w:unhideWhenUsed="1"/>
+    <w:lsdException w:name="caption" w:semiHidden="1" w:uiPriority="35" w:unhideWhenUsed="1" w:qFormat="1"/>
+    <w:lsdException w:name="table of figures" w:semiHidden="1" w:unhideWhenUsed="1"/>
+    <w:lsdException w:name="envelope address" w:semiHidden="1" w:unhideWhenUsed="1"/>
+    <w:lsdException w:name="envelope return" w:semiHidden="1" w:unhideWhenUsed="1"/>
+    <w:lsdException w:name="footnote reference" w:semiHidden="1" w:unhideWhenUsed="1"/>
+    <w:lsdException w:name="annotation reference" w:semiHidden="1" w:unhideWhenUsed="1"/>
+    <w:lsdException w:name="line number" w:semiHidden="1" w:unhideWhenUsed="1"/>
+    <w:lsdException w:name="page number" w:semiHidden="1" w:unhideWhenUsed="1"/>
+    <w:lsdException w:name="endnote reference" w:semiHidden="1" w:unhideWhenUsed="1"/>
+    <w:lsdException w:name="endnote text" w:semiHidden="1" w:unhideWhenUsed="1"/>
+    <w:lsdException w:name="table of authorities" w:semiHidden="1" w:unhideWhenUsed="1"/>
+    <w:lsdException w:name="macro" w:semiHidden="1" w:unhideWhenUsed="1"/>
+    <w:lsdException w:name="toa heading" w:semiHidden="1" w:unhideWhenUsed="1"/>
+    <w:lsdException w:name="List" w:semiHidden="1" w:unhideWhenUsed="1"/>
+    <w:lsdException w:name="List Bullet" w:semiHidden="1" w:unhideWhenUsed="1"/>
+    <w:lsdException w:name="List Number" w:semiHidden="1" w:unhideWhenUsed="1"/>
+    <w:lsdException w:name="List 2" w:semiHidden="1" w:unhideWhenUsed="1"/>
+    <w:lsdException w:name="List 3" w:semiHidden="1" w:unhideWhenUsed="1"/>
+    <w:lsdException w:name="List 4" w:semiHidden="1" w:unhideWhenUsed="1"/>
+    <w:lsdException w:name="List 5" w:semiHidden="1" w:unhideWhenUsed="1"/>
+    <w:lsdException w:name="List Bullet 2" w:semiHidden="1" w:unhideWhenUsed="1"/>
+    <w:lsdException w:name="List Bullet 3" w:semiHidden="1" w:unhideWhenUsed="1"/>
+    <w:lsdException w:name="List Bullet 4" w:semiHidden="1" w:unhideWhenUsed="1"/>
+    <w:lsdException w:name="List Bullet 5" w:semiHidden="1" w:unhideWhenUsed="1"/>
+    <w:lsdException w:name="List Number 2" w:semiHidden="1" w:unhideWhenUsed="1"/>
+    <w:lsdException w:name="List Number 3" w:semiHidden="1" w:unhideWhenUsed="1"/>
+    <w:lsdException w:name="List Number 4" w:semiHidden="1" w:unhideWhenUsed="1"/>
+    <w:lsdException w:name="List Number 5" w:semiHidden="1" w:unhideWhenUsed="1"/>
+    <w:lsdException w:name="Title" w:uiPriority="10" w:qFormat="1"/>
+    <w:lsdException w:name="Closing" w:semiHidden="1" w:unhideWhenUsed="1"/>
+    <w:lsdException w:name="Signature" w:semiHidden="1" w:unhideWhenUsed="1"/>
+    <w:lsdException w:name="Default Paragraph Font" w:semiHidden="1" w:uiPriority="1" w:unhideWhenUsed="1"/>
+    <w:lsdException w:name="Body Text" w:semiHidden="1" w:unhideWhenUsed="1"/>
+    <w:lsdException w:name="Body Text Indent" w:semiHidden="1" w:unhideWhenUsed="1"/>
+    <w:lsdException w:name="List Continue" w:semiHidden="1" w:unhideWhenUsed="1"/>
+    <w:lsdException w:name="List Continue 2" w:semiHidden="1" w:unhideWhenUsed="1"/>
+    <w:lsdException w:name="List Continue 3" w:semiHidden="1" w:unhideWhenUsed="1"/>
+    <w:lsdException w:name="List Continue 4" w:semiHidden="1" w:unhideWhenUsed="1"/>
+    <w:lsdException w:name="List Continue 5" w:semiHidden="1" w:unhideWhenUsed="1"/>
+    <w:lsdException w:name="Message Header" w:semiHidden="1" w:unhideWhenUsed="1"/>
+    <w:lsdException w:name="Subtitle" w:uiPriority="11" w:qFormat="1"/>
+    <w:lsdException w:name="Salutation" w:semiHidden="1" w:unhideWhenUsed="1"/>
+    <w:lsdException w:name="Date" w:semiHidden="1" w:unhideWhenUsed="1"/>
+    <w:lsdException w:name="Body Text First Indent" w:semiHidden="1" w:unhideWhenUsed="1"/>
+    <w:lsdException w:name="Body Text First Indent 2" w:semiHidden="1" w:unhideWhenUsed="1"/>
+    <w:lsdException w:name="Note Heading" w:semiHidden="1" w:unhideWhenUsed="1"/>
+    <w:lsdException w:name="Body Text 2" w:semiHidden="1" w:unhideWhenUsed="1"/>
+    <w:lsdException w:name="Body Text 3" w:semiHidden="1" w:unhideWhenUsed="1"/>
+    <w:lsdException w:name="Body Text Indent 2" w:semiHidden="1" w:unhideWhenUsed="1"/>
+    <w:lsdException w:name="Body Text Indent 3" w:semiHidden="1" w:unhideWhenUsed="1"/>
+    <w:lsdException w:name="Block Text" w:semiHidden="1" w:unhideWhenUsed="1"/>
+    <w:lsdException w:name="Hyperlink" w:semiHidden="1" w:unhideWhenUsed="1"/>
+    <w:lsdException w:name="FollowedHyperlink" w:semiHidden="1" w:unhideWhenUsed="1"/>
+    <w:lsdException w:name="Strong" w:uiPriority="22" w:qFormat="1"/>
+    <w:lsdException w:name="Emphasis" w:uiPriority="20" w:qFormat="1"/>
+    <w:lsdException w:name="Document Map" w:semiHidden="1" w:unhideWhenUsed="1"/>
+    <w:lsdException w:name="Plain Text" w:semiHidden="1" w:unhideWhenUsed="1"/>
+    <w:lsdException w:name="E-mail Signature" w:semiHidden="1" w:unhideWhenUsed="1"/>
+    <w:lsdException w:name="HTML Top of Form" w:semiHidden="1" w:unhideWhenUsed="1"/>
+    <w:lsdException w:name="HTML Bottom of Form" w:semiHidden="1" w:unhideWhenUsed="1"/>
+    <w:lsdException w:name="Normal (Web)" w:semiHidden="1" w:unhideWhenUsed="1"/>
+    <w:lsdException w:name="HTML Acronym" w:semiHidden="1" w:unhideWhenUsed="1"/>
+    <w:lsdException w:name="HTML Address" w:semiHidden="1" w:unhideWhenUsed="1"/>
+    <w:lsdException w:name="HTML Cite" w:semiHidden="1" w:unhideWhenUsed="1"/>
+    <w:lsdException w:name="HTML Code" w:semiHidden="1" w:unhideWhenUsed="1"/>
+    <w:lsdException w:name="HTML Definition" w:semiHidden="1" w:unhideWhenUsed="1"/>
+    <w:lsdException w:name="HTML Keyboard" w:semiHidden="1" w:unhideWhenUsed="1"/>
+    <w:lsdException w:name="HTML Preformatted" w:semiHidden="1" w:unhideWhenUsed="1"/>
+    <w:lsdException w:name="HTML Sample" w:semiHidden="1" w:unhideWhenUsed="1"/>
+    <w:lsdException w:name="HTML Typewriter" w:semiHidden="1" w:unhideWhenUsed="1"/>
+    <w:lsdException w:name="HTML Variable" w:semiHidden="1" w:unhideWhenUsed="1"/>
+    <w:lsdException w:name="Normal Table" w:semiHidden="1" w:unhideWhenUsed="1"/>
+    <w:lsdException w:name="annotation subject" w:semiHidden="1" w:unhideWhenUsed="1"/>
+    <w:lsdException w:name="No List" w:semiHidden="1" w:unhideWhenUsed="1"/>
+    <w:lsdException w:name="Outline List 1" w:semiHidden="1" w:unhideWhenUsed="1"/>
+    <w:lsdException w:name="Outline List 2" w:semiHidden="1" w:unhideWhenUsed="1"/>
+    <w:lsdException w:name="Outline List 3" w:semiHidden="1" w:unhideWhenUsed="1"/>
+    <w:lsdException w:name="Table Simple 1" w:semiHidden="1" w:unhideWhenUsed="1"/>
+    <w:lsdException w:name="Table Simple 2" w:semiHidden="1" w:unhideWhenUsed="1"/>
+    <w:lsdException w:name="Table Simple 3" w:semiHidden="1" w:unhideWhenUsed="1"/>
+    <w:lsdException w:name="Table Classic 1" w:semiHidden="1" w:unhideWhenUsed="1"/>
+    <w:lsdException w:name="Table Classic 2" w:semiHidden="1" w:unhideWhenUsed="1"/>
+    <w:lsdException w:name="Table Classic 3" w:semiHidden="1" w:unhideWhenUsed="1"/>
+    <w:lsdException w:name="Table Classic 4" w:semiHidden="1" w:unhideWhenUsed="1"/>
+    <w:lsdException w:name="Table Colorful 1" w:semiHidden="1" w:unhideWhenUsed="1"/>
+    <w:lsdException w:name="Table Colorful 2" w:semiHidden="1" w:unhideWhenUsed="1"/>
+    <w:lsdException w:name="Table Colorful 3" w:semiHidden="1" w:unhideWhenUsed="1"/>
+    <w:lsdException w:name="Table Columns 1" w:semiHidden="1" w:unhideWhenUsed="1"/>
+    <w:lsdException w:name="Table Columns 2" w:semiHidden="1" w:unhideWhenUsed="1"/>
+    <w:lsdException w:name="Table Columns 3" w:semiHidden="1" w:unhideWhenUsed="1"/>
+    <w:lsdException w:name="Table Columns 4" w:semiHidden="1" w:unhideWhenUsed="1"/>
+    <w:lsdException w:name="Table Columns 5" w:semiHidden="1" w:unhideWhenUsed="1"/>
+    <w:lsdException w:name="Table Grid 1" w:semiHidden="1" w:unhideWhenUsed="1"/>
+    <w:lsdException w:name="Table Grid 2" w:semiHidden="1" w:unhideWhenUsed="1"/>
+    <w:lsdException w:name="Table Grid 3" w:semiHidden="1" w:unhideWhenUsed="1"/>
+    <w:lsdException w:name="Table Grid 4" w:semiHidden="1" w:unhideWhenUsed="1"/>
+    <w:lsdException w:name="Table Grid 5" w:semiHidden="1" w:unhideWhenUsed="1"/>
+    <w:lsdException w:name="Table Grid 6" w:semiHidden="1" w:unhideWhenUsed="1"/>
+    <w:lsdException w:name="Table Grid 7" w:semiHidden="1" w:unhideWhenUsed="1"/>
+    <w:lsdException w:name="Table Grid 8" w:semiHidden="1" w:unhideWhenUsed="1"/>
+    <w:lsdException w:name="Table List 1" w:semiHidden="1" w:unhideWhenUsed="1"/>
+    <w:lsdException w:name="Table List 2" w:semiHidden="1" w:unhideWhenUsed="1"/>
+    <w:lsdException w:name="Table List 3" w:semiHidden="1" w:unhideWhenUsed="1"/>
+    <w:lsdException w:name="Table List 4" w:semiHidden="1" w:unhideWhenUsed="1"/>
+    <w:lsdException w:name="Table List 5" w:semiHidden="1" w:unhideWhenUsed="1"/>
+    <w:lsdException w:name="Table List 6" w:semiHidden="1" w:unhideWhenUsed="1"/>
+    <w:lsdException w:name="Table List 7" w:semiHidden="1" w:unhideWhenUsed="1"/>
+    <w:lsdException w:name="Table List 8" w:semiHidden="1" w:unhideWhenUsed="1"/>
+    <w:lsdException w:name="Table 3D effects 1" w:semiHidden="1" w:unhideWhenUsed="1"/>
+    <w:lsdException w:name="Table 3D effects 2" w:semiHidden="1" w:unhideWhenUsed="1"/>
+    <w:lsdException w:name="Table 3D effects 3" w:semiHidden="1" w:unhideWhenUsed="1"/>
+    <w:lsdException w:name="Table Contemporary" w:semiHidden="1" w:unhideWhenUsed="1"/>
+    <w:lsdException w:name="Table Elegant" w:semiHidden="1" w:unhideWhenUsed="1"/>
+    <w:lsdException w:name="Table Professional" w:semiHidden="1" w:unhideWhenUsed="1"/>
+    <w:lsdException w:name="Table Subtle 1" w:semiHidden="1" w:unhideWhenUsed="1"/>
+    <w:lsdException w:name="Table Subtle 2" w:semiHidden="1" w:unhideWhenUsed="1"/>
+    <w:lsdException w:name="Table Web 1" w:semiHidden="1" w:unhideWhenUsed="1"/>
+    <w:lsdException w:name="Table Web 2" w:semiHidden="1" w:unhideWhenUsed="1"/>
+    <w:lsdException w:name="Table Web 3" w:semiHidden="1" w:unhideWhenUsed="1"/>
+    <w:lsdException w:name="Balloon Text" w:semiHidden="1" w:unhideWhenUsed="1"/>
+    <w:lsdException w:name="Table Grid" w:uiPriority="59"/>
+    <w:lsdException w:name="Table Theme" w:semiHidden="1" w:unhideWhenUsed="1"/>
+    <w:lsdException w:name="Placeholder Text" w:semiHidden="1"/>
+    <w:lsdException w:name="No Spacing" w:uiPriority="1" w:qFormat="1"/>
+    <w:lsdException w:name="Light Shading" w:uiPriority="60"/>
+    <w:lsdException w:name="Light List" w:uiPriority="61"/>
+    <w:lsdException w:name="Light Grid" w:uiPriority="62"/>
+    <w:lsdException w:name="Medium Shading 1" w:uiPriority="63"/>
+    <w:lsdException w:name="Medium Shading 2" w:uiPriority="64"/>
+    <w:lsdException w:name="Medium List 1" w:uiPriority="65"/>
+    <w:lsdException w:name="Medium List 2" w:uiPriority="66"/>
+    <w:lsdException w:name="Medium Grid 1" w:uiPriority="67"/>
+    <w:lsdException w:name="Medium Grid 2" w:uiPriority="68"/>
+    <w:lsdException w:name="Medium Grid 3" w:uiPriority="69"/>
+    <w:lsdException w:name="Dark List" w:uiPriority="70"/>
+    <w:lsdException w:name="Colorful Shading" w:uiPriority="71"/>
+    <w:lsdException w:name="Colorful List" w:uiPriority="72"/>
+    <w:lsdException w:name="Colorful Grid" w:uiPriority="73"/>
+    <w:lsdException w:name="Light Shading Accent 1" w:uiPriority="60"/>
+    <w:lsdException w:name="Light List Accent 1" w:uiPriority="61"/>
+    <w:lsdException w:name="Light Grid Accent 1" w:uiPriority="62"/>
+    <w:lsdException w:name="Medium Shading 1 Accent 1" w:uiPriority="63"/>
+    <w:lsdException w:name="Medium Shading 2 Accent 1" w:uiPriority="64"/>
+    <w:lsdException w:name="Medium List 1 Accent 1" w:uiPriority="65"/>
+    <w:lsdException w:name="Revision" w:semiHidden="1"/>
+    <w:lsdException w:name="List Paragraph" w:uiPriority="34" w:qFormat="1"/>
+    <w:lsdException w:name="Quote" w:uiPriority="29" w:qFormat="1"/>
+    <w:lsdException w:name="Intense Quote" w:uiPriority="30" w:qFormat="1"/>
+    <w:lsdException w:name="Medium List 2 Accent 1" w:uiPriority="66"/>
+    <w:lsdException w:name="Medium Grid 1 Accent 1" w:uiPriority="67"/>
+    <w:lsdException w:name="Medium Grid 2 Accent 1" w:uiPriority="68"/>
+    <w:lsdException w:name="Medium Grid 3 Accent 1" w:uiPriority="69"/>
+    <w:lsdException w:name="Dark List Accent 1" w:uiPriority="70"/>
+    <w:lsdException w:name="Colorful Shading Accent 1" w:uiPriority="71"/>
+    <w:lsdException w:name="Colorful List Accent 1" w:uiPriority="72"/>
+    <w:lsdException w:name="Colorful Grid Accent 1" w:uiPriority="73"/>
+    <w:lsdException w:name="Light Shading Accent 2" w:uiPriority="60"/>
+    <w:lsdException w:name="Light List Accent 2" w:uiPriority="61"/>
+    <w:lsdException w:name="Light Grid Accent 2" w:uiPriority="62"/>
+    <w:lsdException w:name="Medium Shading 1 Accent 2" w:uiPriority="63"/>
+    <w:lsdException w:name="Medium Shading 2 Accent 2" w:uiPriority="64"/>
+    <w:lsdException w:name="Medium List 1 Accent 2" w:uiPriority="65"/>
+    <w:lsdException w:name="Medium List 2 Accent 2" w:uiPriority="66"/>
+    <w:lsdException w:name="Medium Grid 1 Accent 2" w:uiPriority="67"/>
+    <w:lsdException w:name="Medium Grid 2 Accent 2" w:uiPriority="68"/>
+    <w:lsdException w:name="Medium Grid 3 Accent 2" w:uiPriority="69"/>
+    <w:lsdException w:name="Dark List Accent 2" w:uiPriority="70"/>
+    <w:lsdException w:name="Colorful Shading Accent 2" w:uiPriority="71"/>
+    <w:lsdException w:name="Colorful List Accent 2" w:uiPriority="72"/>
+    <w:lsdException w:name="Colorful Grid Accent 2" w:uiPriority="73"/>
+    <w:lsdException w:name="Light Shading Accent 3" w:uiPriority="60"/>
+    <w:lsdException w:name="Light List Accent 3" w:uiPriority="61"/>
+    <w:lsdException w:name="Light Grid Accent 3" w:uiPriority="62"/>
+    <w:lsdException w:name="Medium Shading 1 Accent 3" w:uiPriority="63"/>
+    <w:lsdException w:name="Medium Shading 2 Accent 3" w:uiPriority="64"/>
+    <w:lsdException w:name="Medium List 1 Accent 3" w:uiPriority="65"/>
+    <w:lsdException w:name="Medium List 2 Accent 3" w:uiPriority="66"/>
+    <w:lsdException w:name="Medium Grid 1 Accent 3" w:uiPriority="67"/>
+    <w:lsdException w:name="Medium Grid 2 Accent 3" w:uiPriority="68"/>
+    <w:lsdException w:name="Medium Grid 3 Accent 3" w:uiPriority="69"/>
+    <w:lsdException w:name="Dark List Accent 3" w:uiPriority="70"/>
+    <w:lsdException w:name="Colorful Shading Accent 3" w:uiPriority="71"/>
+    <w:lsdException w:name="Colorful List Accent 3" w:uiPriority="72"/>
+    <w:lsdException w:name="Colorful Grid Accent 3" w:uiPriority="73"/>
+    <w:lsdException w:name="Light Shading Accent 4" w:uiPriority="60"/>
+    <w:lsdException w:name="Light List Accent 4" w:uiPriority="61"/>
+    <w:lsdException w:name="Light Grid Accent 4" w:uiPriority="62"/>
+    <w:lsdException w:name="Medium Shading 1 Accent 4" w:uiPriority="63"/>
+    <w:lsdException w:name="Medium Shading 2 Accent 4" w:uiPriority="64"/>
+    <w:lsdException w:name="Medium List 1 Accent 4" w:uiPriority="65"/>
+    <w:lsdException w:name="Medium List 2 Accent 4" w:uiPriority="66"/>
+    <w:lsdException w:name="Medium Grid 1 Accent 4" w:uiPriority="67"/>
+    <w:lsdException w:name="Medium Grid 2 Accent 4" w:uiPriority="68"/>
+    <w:lsdException w:name="Medium Grid 3 Accent 4" w:uiPriority="69"/>
+    <w:lsdException w:name="Dark List Accent 4" w:uiPriority="70"/>
+    <w:lsdException w:name="Colorful Shading Accent 4" w:uiPriority="71"/>
+    <w:lsdException w:name="Colorful List Accent 4" w:uiPriority="72"/>
+    <w:lsdException w:name="Colorful Grid Accent 4" w:uiPriority="73"/>
+    <w:lsdException w:name="Light Shading Accent 5" w:uiPriority="60"/>
+    <w:lsdException w:name="Light List Accent 5" w:uiPriority="61"/>
+    <w:lsdException w:name="Light Grid Accent 5" w:uiPriority="62"/>
+    <w:lsdException w:name="Medium Shading 1 Accent 5" w:uiPriority="63"/>
+    <w:lsdException w:name="Medium Shading 2 Accent 5" w:uiPriority="64"/>
+    <w:lsdException w:name="Medium List 1 Accent 5" w:uiPriority="65"/>
+    <w:lsdException w:name="Medium List 2 Accent 5" w:uiPriority="66"/>
+    <w:lsdException w:name="Medium Grid 1 Accent 5" w:uiPriority="67"/>
+    <w:lsdException w:name="Medium Grid 2 Accent 5" w:uiPriority="68"/>
+    <w:lsdException w:name="Medium Grid 3 Accent 5" w:uiPriority="69"/>
+    <w:lsdException w:name="Dark List Accent 5" w:uiPriority="70"/>
+    <w:lsdException w:name="Colorful Shading Accent 5" w:uiPriority="71"/>
+    <w:lsdException w:name="Colorful List Accent 5" w:uiPriority="72"/>
+    <w:lsdException w:name="Colorful Grid Accent 5" w:uiPriority="73"/>
+    <w:lsdException w:name="Light Shading Accent 6" w:uiPriority="60"/>
+    <w:lsdException w:name="Light List Accent 6" w:uiPriority="61"/>
+    <w:lsdException w:name="Light Grid Accent 6" w:uiPriority="62"/>
+    <w:lsdException w:name="Medium Shading 1 Accent 6" w:uiPriority="63"/>
+    <w:lsdException w:name="Medium Shading 2 Accent 6" w:uiPriority="64"/>
+    <w:lsdException w:name="Medium List 1 Accent 6" w:uiPriority="65"/>
+    <w:lsdException w:name="Medium List 2 Accent 6" w:uiPriority="66"/>
+    <w:lsdException w:name="Medium Grid 1 Accent 6" w:uiPriority="67"/>
+    <w:lsdException w:name="Medium Grid 2 Accent 6" w:uiPriority="68"/>
+    <w:lsdException w:name="Medium Grid 3 Accent 6" w:uiPriority="69"/>
+    <w:lsdException w:name="Dark List Accent 6" w:uiPriority="70"/>
+    <w:lsdException w:name="Colorful Shading Accent 6" w:uiPriority="71"/>
+    <w:lsdException w:name="Colorful List Accent 6" w:uiPriority="72"/>
+    <w:lsdException w:name="Colorful Grid Accent 6" w:uiPriority="73"/>
+    <w:lsdException w:name="Subtle Emphasis" w:uiPriority="19" w:qFormat="1"/>
+    <w:lsdException w:name="Intense Emphasis" w:uiPriority="21" w:qFormat="1"/>
+    <w:lsdException w:name="Subtle Reference" w:uiPriority="31" w:qFormat="1"/>
+    <w:lsdException w:name="Intense Reference" w:uiPriority="32" w:qFormat="1"/>
+    <w:lsdException w:name="Book Title" w:uiPriority="33" w:qFormat="1"/>
+    <w:lsdException w:name="Bibliography" w:semiHidden="1" w:uiPriority="37" w:unhideWhenUsed="1"/>
+    <w:lsdException w:name="TOC Heading" w:semiHidden="1" w:uiPriority="39" w:unhideWhenUsed="1" w:qFormat="1"/>
+    <w:lsdException w:name="Plain Table 1" w:uiPriority="41"/>
+    <w:lsdException w:name="Plain Table 2" w:uiPriority="42"/>
+    <w:lsdException w:name="Plain Table 3" w:uiPriority="43"/>
+    <w:lsdException w:name="Plain Table 4" w:uiPriority="44"/>
+    <w:lsdException w:name="Plain Table 5" w:uiPriority="45"/>
+    <w:lsdException w:name="Grid Table Light" w:uiPriority="40"/>
+    <w:lsdException w:name="Grid Table 1 Light" w:uiPriority="46"/>
+    <w:lsdException w:name="Grid Table 2" w:uiPriority="47"/>
+    <w:lsdException w:name="Grid Table 3" w:uiPriority="48"/>
+    <w:lsdException w:name="Grid Table 4" w:uiPriority="49"/>
+    <w:lsdException w:name="Grid Table 5 Dark" w:uiPriority="50"/>
+    <w:lsdException w:name="Grid Table 6 Colorful" w:uiPriority="51"/>
+    <w:lsdException w:name="Grid Table 7 Colorful" w:uiPriority="52"/>
+    <w:lsdException w:name="Grid Table 1 Light Accent 1" w:uiPriority="46"/>
+    <w:lsdException w:name="Grid Table 2 Accent 1" w:uiPriority="47"/>
+    <w:lsdException w:name="Grid Table 3 Accent 1" w:uiPriority="48"/>
+    <w:lsdException w:name="Grid Table 4 Accent 1" w:uiPriority="49"/>
+    <w:lsdException w:name="Grid Table 5 Dark Accent 1" w:uiPriority="50"/>
+    <w:lsdException w:name="Grid Table 6 Colorful Accent 1" w:uiPriority="51"/>
+    <w:lsdException w:name="Grid Table 7 Colorful Accent 1" w:uiPriority="52"/>
+    <w:lsdException w:name="Grid Table 1 Light Accent 2" w:uiPriority="46"/>
+    <w:lsdException w:name="Grid Table 2 Accent 2" w:uiPriority="47"/>
+    <w:lsdException w:name="Grid Table 3 Accent 2" w:uiPriority="48"/>
+    <w:lsdException w:name="Grid Table 4 Accent 2" w:uiPriority="49"/>
+    <w:lsdException w:name="Grid Table 5 Dark Accent 2" w:uiPriority="50"/>
+    <w:lsdException w:name="Grid Table 6 Colorful Accent 2" w:uiPriority="51"/>
+    <w:lsdException w:name="Grid Table 7 Colorful Accent 2" w:uiPriority="52"/>
+    <w:lsdException w:name="Grid Table 1 Light Accent 3" w:uiPriority="46"/>
+    <w:lsdException w:name="Grid Table 2 Accent 3" w:uiPriority="47"/>
+    <w:lsdException w:name="Grid Table 3 Accent 3" w:uiPriority="48"/>
+    <w:lsdException w:name="Grid Table 4 Accent 3" w:uiPriority="49"/>
+    <w:lsdException w:name="Grid Table 5 Dark Accent 3" w:uiPriority="50"/>
+    <w:lsdException w:name="Grid Table 6 Colorful Accent 3" w:uiPriority="51"/>
+    <w:lsdException w:name="Grid Table 7 Colorful Accent 3" w:uiPriority="52"/>
+    <w:lsdException w:name="Grid Table 1 Light Accent 4" w:uiPriority="46"/>
+    <w:lsdException w:name="Grid Table 2 Accent 4" w:uiPriority="47"/>
+    <w:lsdException w:name="Grid Table 3 Accent 4" w:uiPriority="48"/>
+    <w:lsdException w:name="Grid Table 4 Accent 4" w:uiPriority="49"/>
+    <w:lsdException w:name="Grid Table 5 Dark Accent 4" w:uiPriority="50"/>
+    <w:lsdException w:name="Grid Table 6 Colorful Accent 4" w:uiPriority="51"/>
+    <w:lsdException w:name="Grid Table 7 Colorful Accent 4" w:uiPriority="52"/>
+    <w:lsdException w:name="Grid Table 1 Light Accent 5" w:uiPriority="46"/>
+    <w:lsdException w:name="Grid Table 2 Accent 5" w:uiPriority="47"/>
+    <w:lsdException w:name="Grid Table 3 Accent 5" w:uiPriority="48"/>
+    <w:lsdException w:name="Grid Table 4 Accent 5" w:uiPriority="49"/>
+    <w:lsdException w:name="Grid Table 5 Dark Accent 5" w:uiPriority="50"/>
+    <w:lsdException w:name="Grid Table 6 Colorful Accent 5" w:uiPriority="51"/>
+    <w:lsdException w:name="Grid Table 7 Colorful Accent 5" w:uiPriority="52"/>
+    <w:lsdException w:name="Grid Table 1 Light Accent 6" w:uiPriority="46"/>
+    <w:lsdException w:name="Grid Table 2 Accent 6" w:uiPriority="47"/>
+    <w:lsdException w:name="Grid Table 3 Accent 6" w:uiPriority="48"/>
+    <w:lsdException w:name="Grid Table 4 Accent 6" w:uiPriority="49"/>
+    <w:lsdException w:name="Grid Table 5 Dark Accent 6" w:uiPriority="50"/>
+    <w:lsdException w:name="Grid Table 6 Colorful Accent 6" w:uiPriority="51"/>
+    <w:lsdException w:name="Grid Table 7 Colorful Accent 6" w:uiPriority="52"/>
+    <w:lsdException w:name="List Table 1 Light" w:uiPriority="46"/>
+    <w:lsdException w:name="List Table 2" w:uiPriority="47"/>
+    <w:lsdException w:name="List Table 3" w:uiPriority="48"/>
+    <w:lsdException w:name="List Table 4" w:uiPriority="49"/>
+    <w:lsdException w:name="List Table 5 Dark" w:uiPriority="50"/>
+    <w:lsdException w:name="List Table 6 Colorful" w:uiPriority="51"/>
+    <w:lsdException w:name="List Table 7 Colorful" w:uiPriority="52"/>
+    <w:lsdException w:name="List Table 1 Light Accent 1" w:uiPriority="46"/>
+    <w:lsdException w:name="List Table 2 Accent 1" w:uiPriority="47"/>
+    <w:lsdException w:name="List Table 3 Accent 1" w:uiPriority="48"/>
+    <w:lsdException w:name="List Table 4 Accent 1" w:uiPriority="49"/>
+    <w:lsdException w:name="List Table 5 Dark Accent 1" w:uiPriority="50"/>
+    <w:lsdException w:name="List Table 6 Colorful Accent 1" w:uiPriority="51"/>
+    <w:lsdException w:name="List Table 7 Colorful Accent 1" w:uiPriority="52"/>
+    <w:lsdException w:name="List Table 1 Light Accent 2" w:uiPriority="46"/>
+    <w:lsdException w:name="List Table 2 Accent 2" w:uiPriority="47"/>
+    <w:lsdException w:name="List Table 3 Accent 2" w:uiPriority="48"/>
+    <w:lsdException w:name="List Table 4 Accent 2" w:uiPriority="49"/>
+    <w:lsdException w:name="List Table 5 Dark Accent 2" w:uiPriority="50"/>
+    <w:lsdException w:name="List Table 6 Colorful Accent 2" w:uiPriority="51"/>
+    <w:lsdException w:name="List Table 7 Colorful Accent 2" w:uiPriority="52"/>
+    <w:lsdException w:name="List Table 1 Light Accent 3" w:uiPriority="46"/>
+    <w:lsdException w:name="List Table 2 Accent 3" w:uiPriority="47"/>
+    <w:lsdException w:name="List Table 3 Accent 3" w:uiPriority="48"/>
+    <w:lsdException w:name="List Table 4 Accent 3" w:uiPriority="49"/>
+    <w:lsdException w:name="List Table 5 Dark Accent 3" w:uiPriority="50"/>
+    <w:lsdException w:name="List Table 6 Colorful Accent 3" w:uiPriority="51"/>
+    <w:lsdException w:name="List Table 7 Colorful Accent 3" w:uiPriority="52"/>
+    <w:lsdException w:name="List Table 1 Light Accent 4" w:uiPriority="46"/>
+    <w:lsdException w:name="List Table 2 Accent 4" w:uiPriority="47"/>
+    <w:lsdException w:name="List Table 3 Accent 4" w:uiPriority="48"/>
+    <w:lsdException w:name="List Table 4 Accent 4" w:uiPriority="49"/>
+    <w:lsdException w:name="List Table 5 Dark Accent 4" w:uiPriority="50"/>
+    <w:lsdException w:name="List Table 6 Colorful Accent 4" w:uiPriority="51"/>
+    <w:lsdException w:name="List Table 7 Colorful Accent 4" w:uiPriority="52"/>
+    <w:lsdException w:name="List Table 1 Light Accent 5" w:uiPriority="46"/>
+    <w:lsdException w:name="List Table 2 Accent 5" w:uiPriority="47"/>
+    <w:lsdException w:name="List Table 3 Accent 5" w:uiPriority="48"/>
+    <w:lsdException w:name="List Table 4 Accent 5" w:uiPriority="49"/>
+    <w:lsdException w:name="List Table 5 Dark Accent 5" w:uiPriority="50"/>
+    <w:lsdException w:name="List Table 6 Colorful Accent 5" w:uiPriority="51"/>
+    <w:lsdException w:name="List Table 7 Colorful Accent 5" w:uiPriority="52"/>
+    <w:lsdException w:name="List Table 1 Light Accent 6" w:uiPriority="46"/>
+    <w:lsdException w:name="List Table 2 Accent 6" w:uiPriority="47"/>
+    <w:lsdException w:name="List Table 3 Accent 6" w:uiPriority="48"/>
+    <w:lsdException w:name="List Table 4 Accent 6" w:uiPriority="49"/>
+    <w:lsdException w:name="List Table 5 Dark Accent 6" w:uiPriority="50"/>
+    <w:lsdException w:name="List Table 6 Colorful Accent 6" w:uiPriority="51"/>
+    <w:lsdException w:name="List Table 7 Colorful Accent 6" w:uiPriority="52"/>
   </w:latentStyles>
-  <w:style w:type="paragraph" w:default="1" w:styleId="Normal">
+  <w:style w:type="paragraph" w:default="1" w:styleId="Standard">
     <w:name w:val="Normal"/>
     <w:qFormat/>
     <w:rsid w:val="00762CFA"/>
@@ -1186,11 +1453,11 @@
       <w:rFonts w:ascii="Calibri" w:hAnsi="Calibri"/>
     </w:rPr>
   </w:style>
-  <w:style w:type="paragraph" w:styleId="Heading1">
+  <w:style w:type="paragraph" w:styleId="berschrift1">
     <w:name w:val="heading 1"/>
-    <w:basedOn w:val="Normal"/>
-    <w:next w:val="Normal"/>
-    <w:link w:val="Heading1Char"/>
+    <w:basedOn w:val="Standard"/>
+    <w:next w:val="Standard"/>
+    <w:link w:val="berschrift1Zchn"/>
     <w:uiPriority w:val="9"/>
     <w:qFormat/>
     <w:rsid w:val="00762CFA"/>
@@ -1209,11 +1476,11 @@
       <w:szCs w:val="28"/>
     </w:rPr>
   </w:style>
-  <w:style w:type="paragraph" w:styleId="Heading2">
+  <w:style w:type="paragraph" w:styleId="berschrift2">
     <w:name w:val="heading 2"/>
-    <w:basedOn w:val="Normal"/>
-    <w:next w:val="Normal"/>
-    <w:link w:val="Heading2Char"/>
+    <w:basedOn w:val="Standard"/>
+    <w:next w:val="Standard"/>
+    <w:link w:val="berschrift2Zchn"/>
     <w:uiPriority w:val="9"/>
     <w:semiHidden/>
     <w:unhideWhenUsed/>
@@ -1234,13 +1501,13 @@
       <w:szCs w:val="26"/>
     </w:rPr>
   </w:style>
-  <w:style w:type="character" w:default="1" w:styleId="DefaultParagraphFont">
+  <w:style w:type="character" w:default="1" w:styleId="Absatz-Standardschriftart">
     <w:name w:val="Default Paragraph Font"/>
     <w:uiPriority w:val="1"/>
     <w:semiHidden/>
     <w:unhideWhenUsed/>
   </w:style>
-  <w:style w:type="table" w:default="1" w:styleId="TableNormal">
+  <w:style w:type="table" w:default="1" w:styleId="NormaleTabelle">
     <w:name w:val="Normal Table"/>
     <w:uiPriority w:val="99"/>
     <w:semiHidden/>
@@ -1255,17 +1522,17 @@
       </w:tblCellMar>
     </w:tblPr>
   </w:style>
-  <w:style w:type="numbering" w:default="1" w:styleId="NoList">
+  <w:style w:type="numbering" w:default="1" w:styleId="KeineListe">
     <w:name w:val="No List"/>
     <w:uiPriority w:val="99"/>
     <w:semiHidden/>
     <w:unhideWhenUsed/>
   </w:style>
-  <w:style w:type="paragraph" w:styleId="Title">
+  <w:style w:type="paragraph" w:styleId="Titel">
     <w:name w:val="Title"/>
-    <w:basedOn w:val="Normal"/>
-    <w:next w:val="Normal"/>
-    <w:link w:val="TitleChar"/>
+    <w:basedOn w:val="Standard"/>
+    <w:next w:val="Standard"/>
+    <w:link w:val="TitelZchn"/>
     <w:uiPriority w:val="10"/>
     <w:qFormat/>
     <w:rsid w:val="00762CFA"/>
@@ -1285,10 +1552,10 @@
       <w:szCs w:val="52"/>
     </w:rPr>
   </w:style>
-  <w:style w:type="character" w:customStyle="1" w:styleId="TitleChar">
-    <w:name w:val="Title Char"/>
-    <w:basedOn w:val="DefaultParagraphFont"/>
-    <w:link w:val="Title"/>
+  <w:style w:type="character" w:customStyle="1" w:styleId="TitelZchn">
+    <w:name w:val="Titel Zchn"/>
+    <w:basedOn w:val="Absatz-Standardschriftart"/>
+    <w:link w:val="Titel"/>
     <w:uiPriority w:val="10"/>
     <w:rsid w:val="00762CFA"/>
     <w:rPr>
@@ -1300,10 +1567,10 @@
       <w:szCs w:val="52"/>
     </w:rPr>
   </w:style>
-  <w:style w:type="character" w:customStyle="1" w:styleId="Heading1Char">
-    <w:name w:val="Heading 1 Char"/>
-    <w:basedOn w:val="DefaultParagraphFont"/>
-    <w:link w:val="Heading1"/>
+  <w:style w:type="character" w:customStyle="1" w:styleId="berschrift1Zchn">
+    <w:name w:val="Überschrift 1 Zchn"/>
+    <w:basedOn w:val="Absatz-Standardschriftart"/>
+    <w:link w:val="berschrift1"/>
     <w:uiPriority w:val="9"/>
     <w:rsid w:val="00762CFA"/>
     <w:rPr>
@@ -1315,10 +1582,10 @@
       <w:szCs w:val="28"/>
     </w:rPr>
   </w:style>
-  <w:style w:type="character" w:customStyle="1" w:styleId="Heading2Char">
-    <w:name w:val="Heading 2 Char"/>
-    <w:basedOn w:val="DefaultParagraphFont"/>
-    <w:link w:val="Heading2"/>
+  <w:style w:type="character" w:customStyle="1" w:styleId="berschrift2Zchn">
+    <w:name w:val="Überschrift 2 Zchn"/>
+    <w:basedOn w:val="Absatz-Standardschriftart"/>
+    <w:link w:val="berschrift2"/>
     <w:uiPriority w:val="9"/>
     <w:semiHidden/>
     <w:rsid w:val="00762CFA"/>
@@ -1331,11 +1598,11 @@
       <w:szCs w:val="26"/>
     </w:rPr>
   </w:style>
-  <w:style w:type="paragraph" w:styleId="Subtitle">
+  <w:style w:type="paragraph" w:styleId="Untertitel">
     <w:name w:val="Subtitle"/>
-    <w:basedOn w:val="Normal"/>
-    <w:next w:val="Normal"/>
-    <w:link w:val="SubtitleChar"/>
+    <w:basedOn w:val="Standard"/>
+    <w:next w:val="Standard"/>
+    <w:link w:val="UntertitelZchn"/>
     <w:uiPriority w:val="11"/>
     <w:qFormat/>
     <w:rsid w:val="00762CFA"/>
@@ -1353,10 +1620,10 @@
       <w:szCs w:val="24"/>
     </w:rPr>
   </w:style>
-  <w:style w:type="character" w:customStyle="1" w:styleId="SubtitleChar">
-    <w:name w:val="Subtitle Char"/>
-    <w:basedOn w:val="DefaultParagraphFont"/>
-    <w:link w:val="Subtitle"/>
+  <w:style w:type="character" w:customStyle="1" w:styleId="UntertitelZchn">
+    <w:name w:val="Untertitel Zchn"/>
+    <w:basedOn w:val="Absatz-Standardschriftart"/>
+    <w:link w:val="Untertitel"/>
     <w:uiPriority w:val="11"/>
     <w:rsid w:val="00762CFA"/>
     <w:rPr>
@@ -1368,7 +1635,7 @@
       <w:szCs w:val="24"/>
     </w:rPr>
   </w:style>
-  <w:style w:type="paragraph" w:styleId="NoSpacing">
+  <w:style w:type="paragraph" w:styleId="KeinLeerraum">
     <w:name w:val="No Spacing"/>
     <w:uiPriority w:val="1"/>
     <w:qFormat/>
@@ -1380,9 +1647,9 @@
       <w:rFonts w:ascii="Calibri" w:hAnsi="Calibri"/>
     </w:rPr>
   </w:style>
-  <w:style w:type="paragraph" w:styleId="ListParagraph">
+  <w:style w:type="paragraph" w:styleId="Listenabsatz">
     <w:name w:val="List Paragraph"/>
-    <w:basedOn w:val="Normal"/>
+    <w:basedOn w:val="Standard"/>
     <w:uiPriority w:val="34"/>
     <w:qFormat/>
     <w:rsid w:val="00762CFA"/>
@@ -1391,9 +1658,9 @@
       <w:contextualSpacing/>
     </w:pPr>
   </w:style>
-  <w:style w:type="character" w:styleId="IntenseEmphasis">
+  <w:style w:type="character" w:styleId="IntensiveHervorhebung">
     <w:name w:val="Intense Emphasis"/>
-    <w:basedOn w:val="DefaultParagraphFont"/>
+    <w:basedOn w:val="Absatz-Standardschriftart"/>
     <w:uiPriority w:val="21"/>
     <w:qFormat/>
     <w:rsid w:val="00762CFA"/>
@@ -1405,10 +1672,10 @@
       <w:color w:val="auto"/>
     </w:rPr>
   </w:style>
-  <w:style w:type="paragraph" w:styleId="Header">
+  <w:style w:type="paragraph" w:styleId="Kopfzeile">
     <w:name w:val="header"/>
-    <w:basedOn w:val="Normal"/>
-    <w:link w:val="HeaderChar"/>
+    <w:basedOn w:val="Standard"/>
+    <w:link w:val="KopfzeileZchn"/>
     <w:uiPriority w:val="99"/>
     <w:unhideWhenUsed/>
     <w:rsid w:val="00762CFA"/>
@@ -1420,20 +1687,20 @@
       <w:spacing w:after="0" w:line="240" w:lineRule="auto"/>
     </w:pPr>
   </w:style>
-  <w:style w:type="character" w:customStyle="1" w:styleId="HeaderChar">
-    <w:name w:val="Header Char"/>
-    <w:basedOn w:val="DefaultParagraphFont"/>
-    <w:link w:val="Header"/>
+  <w:style w:type="character" w:customStyle="1" w:styleId="KopfzeileZchn">
+    <w:name w:val="Kopfzeile Zchn"/>
+    <w:basedOn w:val="Absatz-Standardschriftart"/>
+    <w:link w:val="Kopfzeile"/>
     <w:uiPriority w:val="99"/>
     <w:rsid w:val="00762CFA"/>
     <w:rPr>
       <w:rFonts w:ascii="Calibri" w:hAnsi="Calibri"/>
     </w:rPr>
   </w:style>
-  <w:style w:type="paragraph" w:styleId="Footer">
+  <w:style w:type="paragraph" w:styleId="Fuzeile">
     <w:name w:val="footer"/>
-    <w:basedOn w:val="Normal"/>
-    <w:link w:val="FooterChar"/>
+    <w:basedOn w:val="Standard"/>
+    <w:link w:val="FuzeileZchn"/>
     <w:uiPriority w:val="99"/>
     <w:unhideWhenUsed/>
     <w:rsid w:val="00762CFA"/>
@@ -1445,446 +1712,10 @@
       <w:spacing w:after="0" w:line="240" w:lineRule="auto"/>
     </w:pPr>
   </w:style>
-  <w:style w:type="character" w:customStyle="1" w:styleId="FooterChar">
-    <w:name w:val="Footer Char"/>
-    <w:basedOn w:val="DefaultParagraphFont"/>
-    <w:link w:val="Footer"/>
-    <w:uiPriority w:val="99"/>
-    <w:rsid w:val="00762CFA"/>
-    <w:rPr>
-      <w:rFonts w:ascii="Calibri" w:hAnsi="Calibri"/>
-    </w:rPr>
-  </w:style>
-</w:styles>
-</file>
-
-<file path=word/stylesWithEffects.xml><?xml version="1.0" encoding="utf-8"?>
-<w:styles xmlns:wpc="http://schemas.microsoft.com/office/word/2010/wordprocessingCanvas" xmlns:mc="http://schemas.openxmlformats.org/markup-compatibility/2006" xmlns:o="urn:schemas-microsoft-com:office:office" xmlns:r="http://schemas.openxmlformats.org/officeDocument/2006/relationships" xmlns:m="http://schemas.openxmlformats.org/officeDocument/2006/math" xmlns:v="urn:schemas-microsoft-com:vml" xmlns:wp14="http://schemas.microsoft.com/office/word/2010/wordprocessingDrawing" xmlns:wp="http://schemas.openxmlformats.org/drawingml/2006/wordprocessingDrawing" xmlns:w10="urn:schemas-microsoft-com:office:word" xmlns:w="http://schemas.openxmlformats.org/wordprocessingml/2006/main" xmlns:w14="http://schemas.microsoft.com/office/word/2010/wordml" xmlns:wpg="http://schemas.microsoft.com/office/word/2010/wordprocessingGroup" xmlns:wpi="http://schemas.microsoft.com/office/word/2010/wordprocessingInk" xmlns:wne="http://schemas.microsoft.com/office/word/2006/wordml" xmlns:wps="http://schemas.microsoft.com/office/word/2010/wordprocessingShape" mc:Ignorable="w14 wp14">
-  <w:docDefaults>
-    <w:rPrDefault>
-      <w:rPr>
-        <w:rFonts w:asciiTheme="minorHAnsi" w:eastAsiaTheme="minorHAnsi" w:hAnsiTheme="minorHAnsi" w:cstheme="minorBidi"/>
-        <w:sz w:val="22"/>
-        <w:szCs w:val="22"/>
-        <w:lang w:val="de-CH" w:eastAsia="en-US" w:bidi="ar-SA"/>
-      </w:rPr>
-    </w:rPrDefault>
-    <w:pPrDefault>
-      <w:pPr>
-        <w:spacing w:after="200" w:line="276" w:lineRule="auto"/>
-      </w:pPr>
-    </w:pPrDefault>
-  </w:docDefaults>
-  <w:latentStyles w:defLockedState="0" w:defUIPriority="99" w:defSemiHidden="1" w:defUnhideWhenUsed="1" w:defQFormat="0" w:count="267">
-    <w:lsdException w:name="Normal" w:semiHidden="0" w:uiPriority="0" w:unhideWhenUsed="0" w:qFormat="1"/>
-    <w:lsdException w:name="heading 1" w:semiHidden="0" w:uiPriority="9" w:unhideWhenUsed="0" w:qFormat="1"/>
-    <w:lsdException w:name="heading 2" w:uiPriority="9" w:qFormat="1"/>
-    <w:lsdException w:name="heading 3" w:uiPriority="9"/>
-    <w:lsdException w:name="heading 4" w:uiPriority="9"/>
-    <w:lsdException w:name="heading 5" w:uiPriority="9" w:qFormat="1"/>
-    <w:lsdException w:name="heading 6" w:uiPriority="9" w:qFormat="1"/>
-    <w:lsdException w:name="heading 7" w:uiPriority="9" w:qFormat="1"/>
-    <w:lsdException w:name="heading 8" w:uiPriority="9" w:qFormat="1"/>
-    <w:lsdException w:name="heading 9" w:uiPriority="9" w:qFormat="1"/>
-    <w:lsdException w:name="toc 1" w:uiPriority="39"/>
-    <w:lsdException w:name="toc 2" w:uiPriority="39"/>
-    <w:lsdException w:name="toc 3" w:uiPriority="39"/>
-    <w:lsdException w:name="toc 4" w:uiPriority="39"/>
-    <w:lsdException w:name="toc 5" w:uiPriority="39"/>
-    <w:lsdException w:name="toc 6" w:uiPriority="39"/>
-    <w:lsdException w:name="toc 7" w:uiPriority="39"/>
-    <w:lsdException w:name="toc 8" w:uiPriority="39"/>
-    <w:lsdException w:name="toc 9" w:uiPriority="39"/>
-    <w:lsdException w:name="caption" w:uiPriority="35" w:qFormat="1"/>
-    <w:lsdException w:name="Title" w:semiHidden="0" w:uiPriority="10" w:unhideWhenUsed="0" w:qFormat="1"/>
-    <w:lsdException w:name="Default Paragraph Font" w:uiPriority="1"/>
-    <w:lsdException w:name="Subtitle" w:semiHidden="0" w:uiPriority="11" w:unhideWhenUsed="0" w:qFormat="1"/>
-    <w:lsdException w:name="Strong" w:semiHidden="0" w:uiPriority="22" w:unhideWhenUsed="0" w:qFormat="1"/>
-    <w:lsdException w:name="Emphasis" w:semiHidden="0" w:uiPriority="20" w:unhideWhenUsed="0" w:qFormat="1"/>
-    <w:lsdException w:name="Table Grid" w:semiHidden="0" w:uiPriority="59" w:unhideWhenUsed="0"/>
-    <w:lsdException w:name="Placeholder Text" w:unhideWhenUsed="0"/>
-    <w:lsdException w:name="No Spacing" w:semiHidden="0" w:uiPriority="1" w:unhideWhenUsed="0" w:qFormat="1"/>
-    <w:lsdException w:name="Light Shading" w:semiHidden="0" w:uiPriority="60" w:unhideWhenUsed="0"/>
-    <w:lsdException w:name="Light List" w:semiHidden="0" w:uiPriority="61" w:unhideWhenUsed="0"/>
-    <w:lsdException w:name="Light Grid" w:semiHidden="0" w:uiPriority="62" w:unhideWhenUsed="0"/>
-    <w:lsdException w:name="Medium Shading 1" w:semiHidden="0" w:uiPriority="63" w:unhideWhenUsed="0"/>
-    <w:lsdException w:name="Medium Shading 2" w:semiHidden="0" w:uiPriority="64" w:unhideWhenUsed="0"/>
-    <w:lsdException w:name="Medium List 1" w:semiHidden="0" w:uiPriority="65" w:unhideWhenUsed="0"/>
-    <w:lsdException w:name="Medium List 2" w:semiHidden="0" w:uiPriority="66" w:unhideWhenUsed="0"/>
-    <w:lsdException w:name="Medium Grid 1" w:semiHidden="0" w:uiPriority="67" w:unhideWhenUsed="0"/>
-    <w:lsdException w:name="Medium Grid 2" w:semiHidden="0" w:uiPriority="68" w:unhideWhenUsed="0"/>
-    <w:lsdException w:name="Medium Grid 3" w:semiHidden="0" w:uiPriority="69" w:unhideWhenUsed="0"/>
-    <w:lsdException w:name="Dark List" w:semiHidden="0" w:uiPriority="70" w:unhideWhenUsed="0"/>
-    <w:lsdException w:name="Colorful Shading" w:semiHidden="0" w:uiPriority="71" w:unhideWhenUsed="0"/>
-    <w:lsdException w:name="Colorful List" w:semiHidden="0" w:uiPriority="72" w:unhideWhenUsed="0"/>
-    <w:lsdException w:name="Colorful Grid" w:semiHidden="0" w:uiPriority="73" w:unhideWhenUsed="0"/>
-    <w:lsdException w:name="Light Shading Accent 1" w:semiHidden="0" w:uiPriority="60" w:unhideWhenUsed="0"/>
-    <w:lsdException w:name="Light List Accent 1" w:semiHidden="0" w:uiPriority="61" w:unhideWhenUsed="0"/>
-    <w:lsdException w:name="Light Grid Accent 1" w:semiHidden="0" w:uiPriority="62" w:unhideWhenUsed="0"/>
-    <w:lsdException w:name="Medium Shading 1 Accent 1" w:semiHidden="0" w:uiPriority="63" w:unhideWhenUsed="0"/>
-    <w:lsdException w:name="Medium Shading 2 Accent 1" w:semiHidden="0" w:uiPriority="64" w:unhideWhenUsed="0"/>
-    <w:lsdException w:name="Medium List 1 Accent 1" w:semiHidden="0" w:uiPriority="65" w:unhideWhenUsed="0"/>
-    <w:lsdException w:name="Revision" w:unhideWhenUsed="0"/>
-    <w:lsdException w:name="List Paragraph" w:semiHidden="0" w:uiPriority="34" w:unhideWhenUsed="0" w:qFormat="1"/>
-    <w:lsdException w:name="Quote" w:semiHidden="0" w:uiPriority="29" w:unhideWhenUsed="0" w:qFormat="1"/>
-    <w:lsdException w:name="Intense Quote" w:semiHidden="0" w:uiPriority="30" w:unhideWhenUsed="0" w:qFormat="1"/>
-    <w:lsdException w:name="Medium List 2 Accent 1" w:semiHidden="0" w:uiPriority="66" w:unhideWhenUsed="0"/>
-    <w:lsdException w:name="Medium Grid 1 Accent 1" w:semiHidden="0" w:uiPriority="67" w:unhideWhenUsed="0"/>
-    <w:lsdException w:name="Medium Grid 2 Accent 1" w:semiHidden="0" w:uiPriority="68" w:unhideWhenUsed="0"/>
-    <w:lsdException w:name="Medium Grid 3 Accent 1" w:semiHidden="0" w:uiPriority="69" w:unhideWhenUsed="0"/>
-    <w:lsdException w:name="Dark List Accent 1" w:semiHidden="0" w:uiPriority="70" w:unhideWhenUsed="0"/>
-    <w:lsdException w:name="Colorful Shading Accent 1" w:semiHidden="0" w:uiPriority="71" w:unhideWhenUsed="0"/>
-    <w:lsdException w:name="Colorful List Accent 1" w:semiHidden="0" w:uiPriority="72" w:unhideWhenUsed="0"/>
-    <w:lsdException w:name="Colorful Grid Accent 1" w:semiHidden="0" w:uiPriority="73" w:unhideWhenUsed="0"/>
-    <w:lsdException w:name="Light Shading Accent 2" w:semiHidden="0" w:uiPriority="60" w:unhideWhenUsed="0"/>
-    <w:lsdException w:name="Light List Accent 2" w:semiHidden="0" w:uiPriority="61" w:unhideWhenUsed="0"/>
-    <w:lsdException w:name="Light Grid Accent 2" w:semiHidden="0" w:uiPriority="62" w:unhideWhenUsed="0"/>
-    <w:lsdException w:name="Medium Shading 1 Accent 2" w:semiHidden="0" w:uiPriority="63" w:unhideWhenUsed="0"/>
-    <w:lsdException w:name="Medium Shading 2 Accent 2" w:semiHidden="0" w:uiPriority="64" w:unhideWhenUsed="0"/>
-    <w:lsdException w:name="Medium List 1 Accent 2" w:semiHidden="0" w:uiPriority="65" w:unhideWhenUsed="0"/>
-    <w:lsdException w:name="Medium List 2 Accent 2" w:semiHidden="0" w:uiPriority="66" w:unhideWhenUsed="0"/>
-    <w:lsdException w:name="Medium Grid 1 Accent 2" w:semiHidden="0" w:uiPriority="67" w:unhideWhenUsed="0"/>
-    <w:lsdException w:name="Medium Grid 2 Accent 2" w:semiHidden="0" w:uiPriority="68" w:unhideWhenUsed="0"/>
-    <w:lsdException w:name="Medium Grid 3 Accent 2" w:semiHidden="0" w:uiPriority="69" w:unhideWhenUsed="0"/>
-    <w:lsdException w:name="Dark List Accent 2" w:semiHidden="0" w:uiPriority="70" w:unhideWhenUsed="0"/>
-    <w:lsdException w:name="Colorful Shading Accent 2" w:semiHidden="0" w:uiPriority="71" w:unhideWhenUsed="0"/>
-    <w:lsdException w:name="Colorful List Accent 2" w:semiHidden="0" w:uiPriority="72" w:unhideWhenUsed="0"/>
-    <w:lsdException w:name="Colorful Grid Accent 2" w:semiHidden="0" w:uiPriority="73" w:unhideWhenUsed="0"/>
-    <w:lsdException w:name="Light Shading Accent 3" w:semiHidden="0" w:uiPriority="60" w:unhideWhenUsed="0"/>
-    <w:lsdException w:name="Light List Accent 3" w:semiHidden="0" w:uiPriority="61" w:unhideWhenUsed="0"/>
-    <w:lsdException w:name="Light Grid Accent 3" w:semiHidden="0" w:uiPriority="62" w:unhideWhenUsed="0"/>
-    <w:lsdException w:name="Medium Shading 1 Accent 3" w:semiHidden="0" w:uiPriority="63" w:unhideWhenUsed="0"/>
-    <w:lsdException w:name="Medium Shading 2 Accent 3" w:semiHidden="0" w:uiPriority="64" w:unhideWhenUsed="0"/>
-    <w:lsdException w:name="Medium List 1 Accent 3" w:semiHidden="0" w:uiPriority="65" w:unhideWhenUsed="0"/>
-    <w:lsdException w:name="Medium List 2 Accent 3" w:semiHidden="0" w:uiPriority="66" w:unhideWhenUsed="0"/>
-    <w:lsdException w:name="Medium Grid 1 Accent 3" w:semiHidden="0" w:uiPriority="67" w:unhideWhenUsed="0"/>
-    <w:lsdException w:name="Medium Grid 2 Accent 3" w:semiHidden="0" w:uiPriority="68" w:unhideWhenUsed="0"/>
-    <w:lsdException w:name="Medium Grid 3 Accent 3" w:semiHidden="0" w:uiPriority="69" w:unhideWhenUsed="0"/>
-    <w:lsdException w:name="Dark List Accent 3" w:semiHidden="0" w:uiPriority="70" w:unhideWhenUsed="0"/>
-    <w:lsdException w:name="Colorful Shading Accent 3" w:semiHidden="0" w:uiPriority="71" w:unhideWhenUsed="0"/>
-    <w:lsdException w:name="Colorful List Accent 3" w:semiHidden="0" w:uiPriority="72" w:unhideWhenUsed="0"/>
-    <w:lsdException w:name="Colorful Grid Accent 3" w:semiHidden="0" w:uiPriority="73" w:unhideWhenUsed="0"/>
-    <w:lsdException w:name="Light Shading Accent 4" w:semiHidden="0" w:uiPriority="60" w:unhideWhenUsed="0"/>
-    <w:lsdException w:name="Light List Accent 4" w:semiHidden="0" w:uiPriority="61" w:unhideWhenUsed="0"/>
-    <w:lsdException w:name="Light Grid Accent 4" w:semiHidden="0" w:uiPriority="62" w:unhideWhenUsed="0"/>
-    <w:lsdException w:name="Medium Shading 1 Accent 4" w:semiHidden="0" w:uiPriority="63" w:unhideWhenUsed="0"/>
-    <w:lsdException w:name="Medium Shading 2 Accent 4" w:semiHidden="0" w:uiPriority="64" w:unhideWhenUsed="0"/>
-    <w:lsdException w:name="Medium List 1 Accent 4" w:semiHidden="0" w:uiPriority="65" w:unhideWhenUsed="0"/>
-    <w:lsdException w:name="Medium List 2 Accent 4" w:semiHidden="0" w:uiPriority="66" w:unhideWhenUsed="0"/>
-    <w:lsdException w:name="Medium Grid 1 Accent 4" w:semiHidden="0" w:uiPriority="67" w:unhideWhenUsed="0"/>
-    <w:lsdException w:name="Medium Grid 2 Accent 4" w:semiHidden="0" w:uiPriority="68" w:unhideWhenUsed="0"/>
-    <w:lsdException w:name="Medium Grid 3 Accent 4" w:semiHidden="0" w:uiPriority="69" w:unhideWhenUsed="0"/>
-    <w:lsdException w:name="Dark List Accent 4" w:semiHidden="0" w:uiPriority="70" w:unhideWhenUsed="0"/>
-    <w:lsdException w:name="Colorful Shading Accent 4" w:semiHidden="0" w:uiPriority="71" w:unhideWhenUsed="0"/>
-    <w:lsdException w:name="Colorful List Accent 4" w:semiHidden="0" w:uiPriority="72" w:unhideWhenUsed="0"/>
-    <w:lsdException w:name="Colorful Grid Accent 4" w:semiHidden="0" w:uiPriority="73" w:unhideWhenUsed="0"/>
-    <w:lsdException w:name="Light Shading Accent 5" w:semiHidden="0" w:uiPriority="60" w:unhideWhenUsed="0"/>
-    <w:lsdException w:name="Light List Accent 5" w:semiHidden="0" w:uiPriority="61" w:unhideWhenUsed="0"/>
-    <w:lsdException w:name="Light Grid Accent 5" w:semiHidden="0" w:uiPriority="62" w:unhideWhenUsed="0"/>
-    <w:lsdException w:name="Medium Shading 1 Accent 5" w:semiHidden="0" w:uiPriority="63" w:unhideWhenUsed="0"/>
-    <w:lsdException w:name="Medium Shading 2 Accent 5" w:semiHidden="0" w:uiPriority="64" w:unhideWhenUsed="0"/>
-    <w:lsdException w:name="Medium List 1 Accent 5" w:semiHidden="0" w:uiPriority="65" w:unhideWhenUsed="0"/>
-    <w:lsdException w:name="Medium List 2 Accent 5" w:semiHidden="0" w:uiPriority="66" w:unhideWhenUsed="0"/>
-    <w:lsdException w:name="Medium Grid 1 Accent 5" w:semiHidden="0" w:uiPriority="67" w:unhideWhenUsed="0"/>
-    <w:lsdException w:name="Medium Grid 2 Accent 5" w:semiHidden="0" w:uiPriority="68" w:unhideWhenUsed="0"/>
-    <w:lsdException w:name="Medium Grid 3 Accent 5" w:semiHidden="0" w:uiPriority="69" w:unhideWhenUsed="0"/>
-    <w:lsdException w:name="Dark List Accent 5" w:semiHidden="0" w:uiPriority="70" w:unhideWhenUsed="0"/>
-    <w:lsdException w:name="Colorful Shading Accent 5" w:semiHidden="0" w:uiPriority="71" w:unhideWhenUsed="0"/>
-    <w:lsdException w:name="Colorful List Accent 5" w:semiHidden="0" w:uiPriority="72" w:unhideWhenUsed="0"/>
-    <w:lsdException w:name="Colorful Grid Accent 5" w:semiHidden="0" w:uiPriority="73" w:unhideWhenUsed="0"/>
-    <w:lsdException w:name="Light Shading Accent 6" w:semiHidden="0" w:uiPriority="60" w:unhideWhenUsed="0"/>
-    <w:lsdException w:name="Light List Accent 6" w:semiHidden="0" w:uiPriority="61" w:unhideWhenUsed="0"/>
-    <w:lsdException w:name="Light Grid Accent 6" w:semiHidden="0" w:uiPriority="62" w:unhideWhenUsed="0"/>
-    <w:lsdException w:name="Medium Shading 1 Accent 6" w:semiHidden="0" w:uiPriority="63" w:unhideWhenUsed="0"/>
-    <w:lsdException w:name="Medium Shading 2 Accent 6" w:semiHidden="0" w:uiPriority="64" w:unhideWhenUsed="0"/>
-    <w:lsdException w:name="Medium List 1 Accent 6" w:semiHidden="0" w:uiPriority="65" w:unhideWhenUsed="0"/>
-    <w:lsdException w:name="Medium List 2 Accent 6" w:semiHidden="0" w:uiPriority="66" w:unhideWhenUsed="0"/>
-    <w:lsdException w:name="Medium Grid 1 Accent 6" w:semiHidden="0" w:uiPriority="67" w:unhideWhenUsed="0"/>
-    <w:lsdException w:name="Medium Grid 2 Accent 6" w:semiHidden="0" w:uiPriority="68" w:unhideWhenUsed="0"/>
-    <w:lsdException w:name="Medium Grid 3 Accent 6" w:semiHidden="0" w:uiPriority="69" w:unhideWhenUsed="0"/>
-    <w:lsdException w:name="Dark List Accent 6" w:semiHidden="0" w:uiPriority="70" w:unhideWhenUsed="0"/>
-    <w:lsdException w:name="Colorful Shading Accent 6" w:semiHidden="0" w:uiPriority="71" w:unhideWhenUsed="0"/>
-    <w:lsdException w:name="Colorful List Accent 6" w:semiHidden="0" w:uiPriority="72" w:unhideWhenUsed="0"/>
-    <w:lsdException w:name="Colorful Grid Accent 6" w:semiHidden="0" w:uiPriority="73" w:unhideWhenUsed="0"/>
-    <w:lsdException w:name="Subtle Emphasis" w:semiHidden="0" w:uiPriority="19" w:unhideWhenUsed="0" w:qFormat="1"/>
-    <w:lsdException w:name="Intense Emphasis" w:semiHidden="0" w:uiPriority="21" w:unhideWhenUsed="0" w:qFormat="1"/>
-    <w:lsdException w:name="Subtle Reference" w:semiHidden="0" w:uiPriority="31" w:unhideWhenUsed="0" w:qFormat="1"/>
-    <w:lsdException w:name="Intense Reference" w:semiHidden="0" w:uiPriority="32" w:unhideWhenUsed="0" w:qFormat="1"/>
-    <w:lsdException w:name="Book Title" w:semiHidden="0" w:uiPriority="33" w:unhideWhenUsed="0" w:qFormat="1"/>
-    <w:lsdException w:name="Bibliography" w:uiPriority="37"/>
-    <w:lsdException w:name="TOC Heading" w:uiPriority="39" w:qFormat="1"/>
-  </w:latentStyles>
-  <w:style w:type="paragraph" w:default="1" w:styleId="Normal">
-    <w:name w:val="Normal"/>
-    <w:qFormat/>
-    <w:rsid w:val="00762CFA"/>
-    <w:rPr>
-      <w:rFonts w:ascii="Calibri" w:hAnsi="Calibri"/>
-    </w:rPr>
-  </w:style>
-  <w:style w:type="paragraph" w:styleId="Heading1">
-    <w:name w:val="heading 1"/>
-    <w:basedOn w:val="Normal"/>
-    <w:next w:val="Normal"/>
-    <w:link w:val="Heading1Char"/>
-    <w:uiPriority w:val="9"/>
-    <w:qFormat/>
-    <w:rsid w:val="00762CFA"/>
-    <w:pPr>
-      <w:keepNext/>
-      <w:keepLines/>
-      <w:spacing w:before="480" w:after="0"/>
-      <w:outlineLvl w:val="0"/>
-    </w:pPr>
-    <w:rPr>
-      <w:rFonts w:asciiTheme="majorHAnsi" w:eastAsiaTheme="majorEastAsia" w:hAnsiTheme="majorHAnsi" w:cstheme="majorBidi"/>
-      <w:b/>
-      <w:bCs/>
-      <w:color w:val="595959" w:themeColor="text1" w:themeTint="A6"/>
-      <w:sz w:val="28"/>
-      <w:szCs w:val="28"/>
-    </w:rPr>
-  </w:style>
-  <w:style w:type="paragraph" w:styleId="Heading2">
-    <w:name w:val="heading 2"/>
-    <w:basedOn w:val="Normal"/>
-    <w:next w:val="Normal"/>
-    <w:link w:val="Heading2Char"/>
-    <w:uiPriority w:val="9"/>
-    <w:semiHidden/>
-    <w:unhideWhenUsed/>
-    <w:qFormat/>
-    <w:rsid w:val="00762CFA"/>
-    <w:pPr>
-      <w:keepNext/>
-      <w:keepLines/>
-      <w:spacing w:before="200" w:after="0"/>
-      <w:outlineLvl w:val="1"/>
-    </w:pPr>
-    <w:rPr>
-      <w:rFonts w:asciiTheme="majorHAnsi" w:eastAsiaTheme="majorEastAsia" w:hAnsiTheme="majorHAnsi" w:cstheme="majorBidi"/>
-      <w:b/>
-      <w:bCs/>
-      <w:color w:val="595959" w:themeColor="text1" w:themeTint="A6"/>
-      <w:sz w:val="26"/>
-      <w:szCs w:val="26"/>
-    </w:rPr>
-  </w:style>
-  <w:style w:type="character" w:default="1" w:styleId="DefaultParagraphFont">
-    <w:name w:val="Default Paragraph Font"/>
-    <w:uiPriority w:val="1"/>
-    <w:semiHidden/>
-    <w:unhideWhenUsed/>
-  </w:style>
-  <w:style w:type="table" w:default="1" w:styleId="TableNormal">
-    <w:name w:val="Normal Table"/>
-    <w:uiPriority w:val="99"/>
-    <w:semiHidden/>
-    <w:unhideWhenUsed/>
-    <w:tblPr>
-      <w:tblInd w:w="0" w:type="dxa"/>
-      <w:tblCellMar>
-        <w:top w:w="0" w:type="dxa"/>
-        <w:left w:w="108" w:type="dxa"/>
-        <w:bottom w:w="0" w:type="dxa"/>
-        <w:right w:w="108" w:type="dxa"/>
-      </w:tblCellMar>
-    </w:tblPr>
-  </w:style>
-  <w:style w:type="numbering" w:default="1" w:styleId="NoList">
-    <w:name w:val="No List"/>
-    <w:uiPriority w:val="99"/>
-    <w:semiHidden/>
-    <w:unhideWhenUsed/>
-  </w:style>
-  <w:style w:type="paragraph" w:styleId="Title">
-    <w:name w:val="Title"/>
-    <w:basedOn w:val="Normal"/>
-    <w:next w:val="Normal"/>
-    <w:link w:val="TitleChar"/>
-    <w:uiPriority w:val="10"/>
-    <w:qFormat/>
-    <w:rsid w:val="00762CFA"/>
-    <w:pPr>
-      <w:pBdr>
-        <w:bottom w:val="single" w:sz="8" w:space="1" w:color="FFC000"/>
-      </w:pBdr>
-      <w:spacing w:after="300" w:line="240" w:lineRule="auto"/>
-      <w:contextualSpacing/>
-    </w:pPr>
-    <w:rPr>
-      <w:rFonts w:asciiTheme="majorHAnsi" w:eastAsiaTheme="majorEastAsia" w:hAnsiTheme="majorHAnsi" w:cstheme="majorBidi"/>
-      <w:color w:val="404040" w:themeColor="text1" w:themeTint="BF"/>
-      <w:spacing w:val="5"/>
-      <w:kern w:val="28"/>
-      <w:sz w:val="52"/>
-      <w:szCs w:val="52"/>
-    </w:rPr>
-  </w:style>
-  <w:style w:type="character" w:customStyle="1" w:styleId="TitleChar">
-    <w:name w:val="Title Char"/>
-    <w:basedOn w:val="DefaultParagraphFont"/>
-    <w:link w:val="Title"/>
-    <w:uiPriority w:val="10"/>
-    <w:rsid w:val="00762CFA"/>
-    <w:rPr>
-      <w:rFonts w:asciiTheme="majorHAnsi" w:eastAsiaTheme="majorEastAsia" w:hAnsiTheme="majorHAnsi" w:cstheme="majorBidi"/>
-      <w:color w:val="404040" w:themeColor="text1" w:themeTint="BF"/>
-      <w:spacing w:val="5"/>
-      <w:kern w:val="28"/>
-      <w:sz w:val="52"/>
-      <w:szCs w:val="52"/>
-    </w:rPr>
-  </w:style>
-  <w:style w:type="character" w:customStyle="1" w:styleId="Heading1Char">
-    <w:name w:val="Heading 1 Char"/>
-    <w:basedOn w:val="DefaultParagraphFont"/>
-    <w:link w:val="Heading1"/>
-    <w:uiPriority w:val="9"/>
-    <w:rsid w:val="00762CFA"/>
-    <w:rPr>
-      <w:rFonts w:asciiTheme="majorHAnsi" w:eastAsiaTheme="majorEastAsia" w:hAnsiTheme="majorHAnsi" w:cstheme="majorBidi"/>
-      <w:b/>
-      <w:bCs/>
-      <w:color w:val="595959" w:themeColor="text1" w:themeTint="A6"/>
-      <w:sz w:val="28"/>
-      <w:szCs w:val="28"/>
-    </w:rPr>
-  </w:style>
-  <w:style w:type="character" w:customStyle="1" w:styleId="Heading2Char">
-    <w:name w:val="Heading 2 Char"/>
-    <w:basedOn w:val="DefaultParagraphFont"/>
-    <w:link w:val="Heading2"/>
-    <w:uiPriority w:val="9"/>
-    <w:semiHidden/>
-    <w:rsid w:val="00762CFA"/>
-    <w:rPr>
-      <w:rFonts w:asciiTheme="majorHAnsi" w:eastAsiaTheme="majorEastAsia" w:hAnsiTheme="majorHAnsi" w:cstheme="majorBidi"/>
-      <w:b/>
-      <w:bCs/>
-      <w:color w:val="595959" w:themeColor="text1" w:themeTint="A6"/>
-      <w:sz w:val="26"/>
-      <w:szCs w:val="26"/>
-    </w:rPr>
-  </w:style>
-  <w:style w:type="paragraph" w:styleId="Subtitle">
-    <w:name w:val="Subtitle"/>
-    <w:basedOn w:val="Normal"/>
-    <w:next w:val="Normal"/>
-    <w:link w:val="SubtitleChar"/>
-    <w:uiPriority w:val="11"/>
-    <w:qFormat/>
-    <w:rsid w:val="00762CFA"/>
-    <w:pPr>
-      <w:numPr>
-        <w:ilvl w:val="1"/>
-      </w:numPr>
-    </w:pPr>
-    <w:rPr>
-      <w:rFonts w:asciiTheme="majorHAnsi" w:eastAsiaTheme="majorEastAsia" w:hAnsiTheme="majorHAnsi" w:cstheme="majorBidi"/>
-      <w:i/>
-      <w:iCs/>
-      <w:spacing w:val="15"/>
-      <w:sz w:val="24"/>
-      <w:szCs w:val="24"/>
-    </w:rPr>
-  </w:style>
-  <w:style w:type="character" w:customStyle="1" w:styleId="SubtitleChar">
-    <w:name w:val="Subtitle Char"/>
-    <w:basedOn w:val="DefaultParagraphFont"/>
-    <w:link w:val="Subtitle"/>
-    <w:uiPriority w:val="11"/>
-    <w:rsid w:val="00762CFA"/>
-    <w:rPr>
-      <w:rFonts w:asciiTheme="majorHAnsi" w:eastAsiaTheme="majorEastAsia" w:hAnsiTheme="majorHAnsi" w:cstheme="majorBidi"/>
-      <w:i/>
-      <w:iCs/>
-      <w:spacing w:val="15"/>
-      <w:sz w:val="24"/>
-      <w:szCs w:val="24"/>
-    </w:rPr>
-  </w:style>
-  <w:style w:type="paragraph" w:styleId="NoSpacing">
-    <w:name w:val="No Spacing"/>
-    <w:uiPriority w:val="1"/>
-    <w:qFormat/>
-    <w:rsid w:val="00762CFA"/>
-    <w:pPr>
-      <w:spacing w:after="0" w:line="240" w:lineRule="auto"/>
-    </w:pPr>
-    <w:rPr>
-      <w:rFonts w:ascii="Calibri" w:hAnsi="Calibri"/>
-    </w:rPr>
-  </w:style>
-  <w:style w:type="paragraph" w:styleId="ListParagraph">
-    <w:name w:val="List Paragraph"/>
-    <w:basedOn w:val="Normal"/>
-    <w:uiPriority w:val="34"/>
-    <w:qFormat/>
-    <w:rsid w:val="00762CFA"/>
-    <w:pPr>
-      <w:ind w:left="720"/>
-      <w:contextualSpacing/>
-    </w:pPr>
-  </w:style>
-  <w:style w:type="character" w:styleId="IntenseEmphasis">
-    <w:name w:val="Intense Emphasis"/>
-    <w:basedOn w:val="DefaultParagraphFont"/>
-    <w:uiPriority w:val="21"/>
-    <w:qFormat/>
-    <w:rsid w:val="00762CFA"/>
-    <w:rPr>
-      <w:b/>
-      <w:bCs/>
-      <w:i/>
-      <w:iCs/>
-      <w:color w:val="auto"/>
-    </w:rPr>
-  </w:style>
-  <w:style w:type="paragraph" w:styleId="Header">
-    <w:name w:val="header"/>
-    <w:basedOn w:val="Normal"/>
-    <w:link w:val="HeaderChar"/>
-    <w:uiPriority w:val="99"/>
-    <w:unhideWhenUsed/>
-    <w:rsid w:val="00762CFA"/>
-    <w:pPr>
-      <w:tabs>
-        <w:tab w:val="center" w:pos="4536"/>
-        <w:tab w:val="right" w:pos="9072"/>
-      </w:tabs>
-      <w:spacing w:after="0" w:line="240" w:lineRule="auto"/>
-    </w:pPr>
-  </w:style>
-  <w:style w:type="character" w:customStyle="1" w:styleId="HeaderChar">
-    <w:name w:val="Header Char"/>
-    <w:basedOn w:val="DefaultParagraphFont"/>
-    <w:link w:val="Header"/>
-    <w:uiPriority w:val="99"/>
-    <w:rsid w:val="00762CFA"/>
-    <w:rPr>
-      <w:rFonts w:ascii="Calibri" w:hAnsi="Calibri"/>
-    </w:rPr>
-  </w:style>
-  <w:style w:type="paragraph" w:styleId="Footer">
-    <w:name w:val="footer"/>
-    <w:basedOn w:val="Normal"/>
-    <w:link w:val="FooterChar"/>
-    <w:uiPriority w:val="99"/>
-    <w:unhideWhenUsed/>
-    <w:rsid w:val="00762CFA"/>
-    <w:pPr>
-      <w:tabs>
-        <w:tab w:val="center" w:pos="4536"/>
-        <w:tab w:val="right" w:pos="9072"/>
-      </w:tabs>
-      <w:spacing w:after="0" w:line="240" w:lineRule="auto"/>
-    </w:pPr>
-  </w:style>
-  <w:style w:type="character" w:customStyle="1" w:styleId="FooterChar">
-    <w:name w:val="Footer Char"/>
-    <w:basedOn w:val="DefaultParagraphFont"/>
-    <w:link w:val="Footer"/>
+  <w:style w:type="character" w:customStyle="1" w:styleId="FuzeileZchn">
+    <w:name w:val="Fußzeile Zchn"/>
+    <w:basedOn w:val="Absatz-Standardschriftart"/>
+    <w:link w:val="Fuzeile"/>
     <w:uiPriority w:val="99"/>
     <w:rsid w:val="00762CFA"/>
     <w:rPr>
@@ -2177,4 +2008,16 @@
   <a:objectDefaults/>
   <a:extraClrSchemeLst/>
 </a:theme>
+</file>
+
+<file path=customXml/item1.xml><?xml version="1.0" encoding="utf-8"?>
+<b:Sources xmlns:b="http://schemas.openxmlformats.org/officeDocument/2006/bibliography" xmlns="http://schemas.openxmlformats.org/officeDocument/2006/bibliography" SelectedStyle="\APASixthEditionOfficeOnline.xsl" StyleName="APA" Version="6"/>
+</file>
+
+<file path=customXml/itemProps1.xml><?xml version="1.0" encoding="utf-8"?>
+<ds:datastoreItem xmlns:ds="http://schemas.openxmlformats.org/officeDocument/2006/customXml" ds:itemID="{A552A13E-46F3-47B1-81BF-1AD98C22CAB0}">
+  <ds:schemaRefs>
+    <ds:schemaRef ds:uri="http://schemas.openxmlformats.org/officeDocument/2006/bibliography"/>
+  </ds:schemaRefs>
+</ds:datastoreItem>
 </file>
</xml_diff>